<commit_message>
example question bank update
</commit_message>
<xml_diff>
--- a/src/resources/example-question-bank.docx
+++ b/src/resources/example-question-bank.docx
@@ -1337,10 +1337,12 @@
       <w:pPr>
         <w:pStyle w:val="Heading2"/>
       </w:pPr>
+      <w:bookmarkStart w:id="2" w:name="_Toc167294770"/>
+      <w:bookmarkEnd w:id="1"/>
       <w:r>
         <w:t>Prioritisation of Clinical Situations 1</w:t>
       </w:r>
-      <w:bookmarkEnd w:id="1"/>
+      <w:bookmarkEnd w:id="2"/>
     </w:p>
     <w:p>
       <w:pPr>
@@ -1349,14 +1351,13 @@
       <w:r>
         <w:t>[</w:t>
       </w:r>
-      <w:r>
-        <w:t>example-</w:t>
-      </w:r>
-      <w:r>
-        <w:t xml:space="preserve">1]: </w:t>
-      </w:r>
-      <w:r>
-        <w:t>6 Minutes</w:t>
+      <w:proofErr w:type="gramStart"/>
+      <w:r>
+        <w:t>prioritisation-1</w:t>
+      </w:r>
+      <w:proofErr w:type="gramEnd"/>
+      <w:r>
+        <w:t>]: 6 Minutes</w:t>
       </w:r>
     </w:p>
     <w:p>
@@ -1416,11 +1417,13 @@
       <w:pPr>
         <w:pStyle w:val="Heading3"/>
       </w:pPr>
-      <w:bookmarkStart w:id="2" w:name="_Toc167226217"/>
+      <w:bookmarkStart w:id="3" w:name="_Toc167226217"/>
+      <w:bookmarkStart w:id="4" w:name="_Toc167294771"/>
       <w:r>
         <w:t>Answer</w:t>
       </w:r>
-      <w:bookmarkEnd w:id="2"/>
+      <w:bookmarkEnd w:id="3"/>
+      <w:bookmarkEnd w:id="4"/>
     </w:p>
     <w:p>
       <w:pPr>
@@ -1457,7 +1460,7 @@
         <w:t>B (MRI lumbar spine) -</w:t>
       </w:r>
       <w:r>
-        <w:t xml:space="preserve"> This patient likely has cauda equina syndrome (CES) based on the classic triad of severe back pain, saddle anaesthesia, and urinary dysfunction. The RCR recommends scanning within 4 hours to prevent permanent neurological deficits. Timely imaging is important but the 4-hour window allows for the acute stroke to go first.</w:t>
+        <w:t xml:space="preserve"> This patient likely has cauda equina syndrome (CES) based on the classic triad of severe back pain, saddle anaesthesia, and urinary dysfunction. The RCR recommends scanning within 4 hours to prevent permanent neurological deficits. Timely imaging is important, but the 4-hour window allows for the acute stroke to go first.</w:t>
       </w:r>
     </w:p>
     <w:p>
@@ -1495,7 +1498,7 @@
         <w:t>C (CTPA) -</w:t>
       </w:r>
       <w:r>
-        <w:t xml:space="preserve"> Although pulmonary embolism is dangerous, especially in pregnancy, the patient is currently stable. The RCR states that risks of delayed scanning usually outweigh contrast risks even with pregnancy. However, given the other unstable cases, a slight delay is acceptable. I would explain my reasoning to the clinical team and recommend close monitoring. I would also explore the possibility of starting definitive treatment early and delaying the scan to the next day, where there is more capacity and the mother can be given time to make an informed decision. There may also be a possibility of a V/Q scan during the day, which delivers a lower radiation dose to the mother in exchange for a higher radiation dose to the baby.</w:t>
+        <w:t xml:space="preserve"> Although pulmonary embolism is dangerous, especially in pregnancy, the patient is currently stable. The RCR states that risks of delayed scanning usually outweigh contrast risks even with pregnancy. However, given the other unstable cases, a slight delay is acceptable. I would explain my reasoning to the clinical team and recommend close monitoring. I would also explore the possibility of starting definitive treatment early and delaying the scan to the next day, where there is more capacity, and the mother can be given time to make an informed decision. There may also be a possibility of a V/Q scan during the day, which delivers a lower radiation dose to the mother in exchange for a higher radiation dose to the baby.</w:t>
       </w:r>
     </w:p>
     <w:p>
@@ -1507,12 +1510,14 @@
       <w:pPr>
         <w:pStyle w:val="Heading2"/>
       </w:pPr>
-      <w:bookmarkStart w:id="3" w:name="_Toc167226218"/>
+      <w:bookmarkStart w:id="5" w:name="_Toc167226218"/>
+      <w:bookmarkStart w:id="6" w:name="_Toc167294772"/>
       <w:r>
         <w:lastRenderedPageBreak/>
         <w:t>Prioritisation of Clinical Situations 2</w:t>
       </w:r>
-      <w:bookmarkEnd w:id="3"/>
+      <w:bookmarkEnd w:id="5"/>
+      <w:bookmarkEnd w:id="6"/>
     </w:p>
     <w:p>
       <w:pPr>
@@ -1521,11 +1526,13 @@
       <w:r>
         <w:t>[</w:t>
       </w:r>
-      <w:r>
-        <w:t>example-</w:t>
-      </w:r>
-      <w:r>
-        <w:t>2]: 6 Minutes</w:t>
+      <w:proofErr w:type="gramStart"/>
+      <w:r>
+        <w:t>prioritisation-2</w:t>
+      </w:r>
+      <w:proofErr w:type="gramEnd"/>
+      <w:r>
+        <w:t>]: 6 Minutes</w:t>
       </w:r>
     </w:p>
     <w:p>
@@ -1585,11 +1592,13 @@
       <w:pPr>
         <w:pStyle w:val="Heading3"/>
       </w:pPr>
-      <w:bookmarkStart w:id="4" w:name="_Toc167226219"/>
+      <w:bookmarkStart w:id="7" w:name="_Toc167226219"/>
+      <w:bookmarkStart w:id="8" w:name="_Toc167294773"/>
       <w:r>
         <w:t>Answer</w:t>
       </w:r>
-      <w:bookmarkEnd w:id="4"/>
+      <w:bookmarkEnd w:id="7"/>
+      <w:bookmarkEnd w:id="8"/>
     </w:p>
     <w:p>
       <w:pPr>
@@ -1626,7 +1635,13 @@
         <w:t>B (CT abdomen/pelvis) -</w:t>
       </w:r>
       <w:r>
-        <w:t xml:space="preserve"> The patient likely has ischaemic bowel or another intra-abdominal catastrophe based on the abdominal exam and elevated lactate. Emergent CT is indicated after the trauma patient. This scan will likely be delayed because of the trauma patient, so It would be important to explain this to the clinical team in case they need to modify their management plan.</w:t>
+        <w:t xml:space="preserve"> The patient likely has ischaemic bowel, or another intra-abdominal catastrophe</w:t>
+      </w:r>
+      <w:r>
+        <w:t>,</w:t>
+      </w:r>
+      <w:r>
+        <w:t xml:space="preserve"> based on the abdominal exam and elevated lactate. Emergent CT is indicated after the trauma patient. This scan will likely be delayed because of the trauma patient, so it would be important to explain this to the clinical team in case they need to modify their management plan.</w:t>
       </w:r>
     </w:p>
     <w:p>
@@ -1645,7 +1660,7 @@
         <w:t xml:space="preserve">D (CT face) - </w:t>
       </w:r>
       <w:r>
-        <w:t>While this patient requires timely imaging, his isolated facial trauma and haemodynamic stability allow him to be imaged after the unstable polytrauma and acute abdomen. Most other fractures would benefit initially from plain film imaging in two views, but CT is appropriate for facial trauma. If the scan is for operative planning, the clinical team may be amenable to delay it till the morning. It's worth discussing with the clinical team whether any further imaging is required for occult injury to he head or neck.</w:t>
+        <w:t>While this patient requires timely imaging, his isolated facial trauma and haemodynamic stability allow him to be imaged after the unstable polytrauma and acute abdomen. Most other fractures would benefit initially from plain film imaging in two views, but CT is appropriate for facial trauma. If the scan is for operative planning, the clinical team may be amenable to delay it till the morning. It's worth discussing with the clinical team whether any further imaging is required for occult injury to the head or neck.</w:t>
       </w:r>
     </w:p>
     <w:p>
@@ -1676,12 +1691,14 @@
       <w:pPr>
         <w:pStyle w:val="Heading2"/>
       </w:pPr>
-      <w:bookmarkStart w:id="5" w:name="_Toc167226220"/>
+      <w:bookmarkStart w:id="9" w:name="_Toc167226220"/>
+      <w:bookmarkStart w:id="10" w:name="_Toc167294774"/>
       <w:r>
         <w:lastRenderedPageBreak/>
         <w:t>Prioritisation of Clinical Situations 3</w:t>
       </w:r>
-      <w:bookmarkEnd w:id="5"/>
+      <w:bookmarkEnd w:id="9"/>
+      <w:bookmarkEnd w:id="10"/>
     </w:p>
     <w:p>
       <w:pPr>
@@ -1690,14 +1707,13 @@
       <w:r>
         <w:t>[</w:t>
       </w:r>
-      <w:r>
-        <w:t>example-</w:t>
-      </w:r>
-      <w:r>
-        <w:t xml:space="preserve">3]: </w:t>
-      </w:r>
-      <w:r>
-        <w:t>6 Minutes</w:t>
+      <w:proofErr w:type="gramStart"/>
+      <w:r>
+        <w:t>prioritisation-3</w:t>
+      </w:r>
+      <w:proofErr w:type="gramEnd"/>
+      <w:r>
+        <w:t>]: 6 Minutes</w:t>
       </w:r>
     </w:p>
     <w:p>
@@ -1714,7 +1730,15 @@
         </w:numPr>
       </w:pPr>
       <w:r>
-        <w:t>MRI Internal Auditory Meati (IAMs) for a 52-year-old male with acute right-sided sensorineural hearing loss. ENT referral.</w:t>
+        <w:t xml:space="preserve">MRI Internal Auditory </w:t>
+      </w:r>
+      <w:proofErr w:type="spellStart"/>
+      <w:r>
+        <w:t>Meati</w:t>
+      </w:r>
+      <w:proofErr w:type="spellEnd"/>
+      <w:r>
+        <w:t xml:space="preserve"> (IAMs) for a 52-year-old male with acute right-sided sensorineural hearing loss. ENT referral.</w:t>
       </w:r>
     </w:p>
     <w:p>
@@ -1757,11 +1781,13 @@
       <w:pPr>
         <w:pStyle w:val="Heading3"/>
       </w:pPr>
-      <w:bookmarkStart w:id="6" w:name="_Toc167226221"/>
+      <w:bookmarkStart w:id="11" w:name="_Toc167226221"/>
+      <w:bookmarkStart w:id="12" w:name="_Toc167294775"/>
       <w:r>
         <w:t>Answer</w:t>
       </w:r>
-      <w:bookmarkEnd w:id="6"/>
+      <w:bookmarkEnd w:id="11"/>
+      <w:bookmarkEnd w:id="12"/>
     </w:p>
     <w:p>
       <w:pPr>
@@ -1836,10 +1862,18 @@
         <w:t>D (CT coronary angiogram) -</w:t>
       </w:r>
       <w:r>
-        <w:t xml:space="preserve"> This is an outpatient with atypical chest pain, meaning their pretest probability of coronary artery disease is low. The RACPC should work the patient up with a stress test first per NICE guidelines. Radiation dose is also a concern. It is worth noting that inappropriate scans can lead to unnecessary downstream testing and patient anxiety, and it would be important to communicate this to the clinical team.</w:t>
-      </w:r>
-    </w:p>
-    <w:p>
+        <w:t xml:space="preserve"> This is an outpatient with atypical chest pain, meaning their pre-test probability of coronary artery disease is low. The RACPC should work the patient up with a stress test first per NICE guidelines. Radiation dose is also a concern. It is worth noting that inappropriate scans can lead to unnecessary downstream testing and patient anxiety, and it would be important to communicate this to the clinical team.</w:t>
+      </w:r>
+    </w:p>
+    <w:p>
+      <w:pPr>
+        <w:rPr>
+          <w:rFonts w:asciiTheme="majorHAnsi" w:eastAsiaTheme="majorEastAsia" w:hAnsiTheme="majorHAnsi" w:cstheme="majorBidi"/>
+          <w:color w:val="0F4761" w:themeColor="accent1" w:themeShade="BF"/>
+          <w:sz w:val="40"/>
+          <w:szCs w:val="40"/>
+        </w:rPr>
+      </w:pPr>
       <w:r>
         <w:br w:type="page"/>
       </w:r>
@@ -1848,7 +1882,7 @@
       <w:pPr>
         <w:pStyle w:val="Heading1"/>
       </w:pPr>
-      <w:bookmarkStart w:id="7" w:name="_Toc167226222"/>
+      <w:bookmarkStart w:id="13" w:name="_Toc167226222"/>
       <w:r>
         <w:lastRenderedPageBreak/>
         <w:t>Specialty Skills</w:t>
@@ -1861,7 +1895,7 @@
       <w:r>
         <w:t>Have you ever been in a situation where you felt out of your depth clinically and how did you handle it?</w:t>
       </w:r>
-      <w:bookmarkEnd w:id="7"/>
+      <w:bookmarkEnd w:id="13"/>
     </w:p>
     <w:p>
       <w:pPr>
@@ -1871,10 +1905,10 @@
         <w:t>[</w:t>
       </w:r>
       <w:r>
-        <w:t>example-</w:t>
-      </w:r>
-      <w:r>
-        <w:t>4]: 3 Minutes</w:t>
+        <w:t>46</w:t>
+      </w:r>
+      <w:r>
+        <w:t>]: 3 Minutes</w:t>
       </w:r>
     </w:p>
     <w:p>
@@ -1884,14 +1918,14 @@
           <w:shd w:val="clear" w:color="auto" w:fill="FBFCFE"/>
         </w:rPr>
       </w:pPr>
-      <w:bookmarkStart w:id="8" w:name="_Toc167226223"/>
+      <w:bookmarkStart w:id="14" w:name="_Toc167226223"/>
       <w:r>
         <w:rPr>
           <w:shd w:val="clear" w:color="auto" w:fill="FBFCFE"/>
         </w:rPr>
         <w:t>Answer</w:t>
       </w:r>
-      <w:bookmarkEnd w:id="8"/>
+      <w:bookmarkEnd w:id="14"/>
     </w:p>
     <w:p>
       <w:r>
@@ -1931,11 +1965,11 @@
       <w:pPr>
         <w:pStyle w:val="Heading3"/>
       </w:pPr>
-      <w:bookmarkStart w:id="9" w:name="_Toc167226224"/>
+      <w:bookmarkStart w:id="15" w:name="_Toc167226224"/>
       <w:r>
         <w:t>Rationale</w:t>
       </w:r>
-      <w:bookmarkEnd w:id="9"/>
+      <w:bookmarkEnd w:id="15"/>
     </w:p>
     <w:p>
       <w:r>
@@ -1951,12 +1985,12 @@
       <w:pPr>
         <w:pStyle w:val="Heading2"/>
       </w:pPr>
-      <w:bookmarkStart w:id="10" w:name="_Toc167226225"/>
+      <w:bookmarkStart w:id="16" w:name="_Toc167226225"/>
       <w:r>
         <w:lastRenderedPageBreak/>
         <w:t>Can you give an example of when you worked effectively in a multidisciplinary team to improve patient care?</w:t>
       </w:r>
-      <w:bookmarkEnd w:id="10"/>
+      <w:bookmarkEnd w:id="16"/>
     </w:p>
     <w:p>
       <w:pPr>
@@ -1966,21 +2000,21 @@
         <w:t>[</w:t>
       </w:r>
       <w:r>
-        <w:t>example-</w:t>
-      </w:r>
-      <w:r>
-        <w:t>5]: 3 Minutes</w:t>
+        <w:t>47</w:t>
+      </w:r>
+      <w:r>
+        <w:t>]: 3 Minutes</w:t>
       </w:r>
     </w:p>
     <w:p>
       <w:pPr>
         <w:pStyle w:val="Heading3"/>
       </w:pPr>
-      <w:bookmarkStart w:id="11" w:name="_Toc167226226"/>
+      <w:bookmarkStart w:id="17" w:name="_Toc167226226"/>
       <w:r>
         <w:t>Answer</w:t>
       </w:r>
-      <w:bookmarkEnd w:id="11"/>
+      <w:bookmarkEnd w:id="17"/>
     </w:p>
     <w:p>
       <w:r>
@@ -1996,7 +2030,15 @@
     <w:p/>
     <w:p>
       <w:r>
-        <w:t>I also liaised with the on-call radiographer to arrange an urgent chest x-ray in light of the patient's neutropenic sepsis and need for isolation. All of this came together within an hour of the patient arriving - a real testament to efficient multidisciplinary collaboration.</w:t>
+        <w:t xml:space="preserve">I also liaised with the on-call radiographer to arrange an urgent chest x-ray </w:t>
+      </w:r>
+      <w:proofErr w:type="gramStart"/>
+      <w:r>
+        <w:t>in light of</w:t>
+      </w:r>
+      <w:proofErr w:type="gramEnd"/>
+      <w:r>
+        <w:t xml:space="preserve"> the patient's neutropenic sepsis and need for isolation. All of this came together within an hour of the patient arriving - a real testament to efficient multidisciplinary collaboration.</w:t>
       </w:r>
     </w:p>
     <w:p>
@@ -2020,11 +2062,11 @@
       <w:pPr>
         <w:pStyle w:val="Heading3"/>
       </w:pPr>
-      <w:bookmarkStart w:id="12" w:name="_Toc167226227"/>
+      <w:bookmarkStart w:id="18" w:name="_Toc167226227"/>
       <w:r>
         <w:t>Rationale</w:t>
       </w:r>
-      <w:bookmarkEnd w:id="12"/>
+      <w:bookmarkEnd w:id="18"/>
     </w:p>
     <w:p>
       <w:r>
@@ -2040,7 +2082,7 @@
       <w:pPr>
         <w:pStyle w:val="Heading2"/>
       </w:pPr>
-      <w:bookmarkStart w:id="13" w:name="_Toc167226228"/>
+      <w:bookmarkStart w:id="19" w:name="_Toc167226228"/>
       <w:r>
         <w:lastRenderedPageBreak/>
         <w:t xml:space="preserve">What </w:t>
@@ -2051,7 +2093,7 @@
       <w:r>
         <w:t xml:space="preserve"> do you have that will help you to become a good radiologist?</w:t>
       </w:r>
-      <w:bookmarkEnd w:id="13"/>
+      <w:bookmarkEnd w:id="19"/>
     </w:p>
     <w:p>
       <w:pPr>
@@ -2061,10 +2103,7 @@
         <w:t>[</w:t>
       </w:r>
       <w:r>
-        <w:t>example-</w:t>
-      </w:r>
-      <w:r>
-        <w:t>6</w:t>
+        <w:t>48</w:t>
       </w:r>
       <w:r>
         <w:t>]: 3 Minutes</w:t>
@@ -2074,11 +2113,11 @@
       <w:pPr>
         <w:pStyle w:val="Heading3"/>
       </w:pPr>
-      <w:bookmarkStart w:id="14" w:name="_Toc167226229"/>
+      <w:bookmarkStart w:id="20" w:name="_Toc167226229"/>
       <w:r>
         <w:t>Answer</w:t>
       </w:r>
-      <w:bookmarkEnd w:id="14"/>
+      <w:bookmarkEnd w:id="20"/>
     </w:p>
     <w:p>
       <w:r>
@@ -2112,11 +2151,11 @@
       <w:pPr>
         <w:pStyle w:val="Heading3"/>
       </w:pPr>
-      <w:bookmarkStart w:id="15" w:name="_Toc167226230"/>
+      <w:bookmarkStart w:id="21" w:name="_Toc167226230"/>
       <w:r>
         <w:t>Rationale</w:t>
       </w:r>
-      <w:bookmarkEnd w:id="15"/>
+      <w:bookmarkEnd w:id="21"/>
     </w:p>
     <w:p>
       <w:r>
@@ -2167,6 +2206,11 @@
         <w:docPartUnique/>
       </w:docPartObj>
     </w:sdtPr>
+    <w:sdtEndPr>
+      <w:rPr>
+        <w:rStyle w:val="PageNumber"/>
+      </w:rPr>
+    </w:sdtEndPr>
     <w:sdtContent>
       <w:p>
         <w:pPr>
@@ -2219,6 +2263,11 @@
         <w:docPartUnique/>
       </w:docPartObj>
     </w:sdtPr>
+    <w:sdtEndPr>
+      <w:rPr>
+        <w:rStyle w:val="PageNumber"/>
+      </w:rPr>
+    </w:sdtEndPr>
     <w:sdtContent>
       <w:p>
         <w:pPr>

</xml_diff>

<commit_message>
example questions update and single iterator for search query and tags
</commit_message>
<xml_diff>
--- a/src/resources/example-question-bank.docx
+++ b/src/resources/example-question-bank.docx
@@ -1,8 +1,8 @@
 
 <file path=word/document.xml><?xml version="1.0" encoding="utf-8"?>
-<w:document xmlns:wpc="http://schemas.microsoft.com/office/word/2010/wordprocessingCanvas" xmlns:cx="http://schemas.microsoft.com/office/drawing/2014/chartex" xmlns:cx1="http://schemas.microsoft.com/office/drawing/2015/9/8/chartex" xmlns:cx2="http://schemas.microsoft.com/office/drawing/2015/10/21/chartex" xmlns:cx3="http://schemas.microsoft.com/office/drawing/2016/5/9/chartex" xmlns:cx4="http://schemas.microsoft.com/office/drawing/2016/5/10/chartex" xmlns:cx5="http://schemas.microsoft.com/office/drawing/2016/5/11/chartex" xmlns:cx6="http://schemas.microsoft.com/office/drawing/2016/5/12/chartex" xmlns:cx7="http://schemas.microsoft.com/office/drawing/2016/5/13/chartex" xmlns:cx8="http://schemas.microsoft.com/office/drawing/2016/5/14/chartex" xmlns:mc="http://schemas.openxmlformats.org/markup-compatibility/2006" xmlns:aink="http://schemas.microsoft.com/office/drawing/2016/ink" xmlns:am3d="http://schemas.microsoft.com/office/drawing/2017/model3d" xmlns:o="urn:schemas-microsoft-com:office:office" xmlns:oel="http://schemas.microsoft.com/office/2019/extlst" xmlns:r="http://schemas.openxmlformats.org/officeDocument/2006/relationships" xmlns:m="http://schemas.openxmlformats.org/officeDocument/2006/math" xmlns:v="urn:schemas-microsoft-com:vml" xmlns:wp14="http://schemas.microsoft.com/office/word/2010/wordprocessingDrawing" xmlns:wp="http://schemas.openxmlformats.org/drawingml/2006/wordprocessingDrawing" xmlns:w10="urn:schemas-microsoft-com:office:word" xmlns:w="http://schemas.openxmlformats.org/wordprocessingml/2006/main" xmlns:w14="http://schemas.microsoft.com/office/word/2010/wordml" xmlns:w15="http://schemas.microsoft.com/office/word/2012/wordml" xmlns:w16cex="http://schemas.microsoft.com/office/word/2018/wordml/cex" xmlns:w16cid="http://schemas.microsoft.com/office/word/2016/wordml/cid" xmlns:w16="http://schemas.microsoft.com/office/word/2018/wordml" xmlns:w16sdtdh="http://schemas.microsoft.com/office/word/2020/wordml/sdtdatahash" xmlns:w16se="http://schemas.microsoft.com/office/word/2015/wordml/symex" xmlns:wpg="http://schemas.microsoft.com/office/word/2010/wordprocessingGroup" xmlns:wpi="http://schemas.microsoft.com/office/word/2010/wordprocessingInk" xmlns:wne="http://schemas.microsoft.com/office/word/2006/wordml" xmlns:wps="http://schemas.microsoft.com/office/word/2010/wordprocessingShape" mc:Ignorable="w14 w15 w16se w16cid w16 w16cex w16sdtdh wp14">
+<w:document xmlns:wpc="http://schemas.microsoft.com/office/word/2010/wordprocessingCanvas" xmlns:cx="http://schemas.microsoft.com/office/drawing/2014/chartex" xmlns:cx1="http://schemas.microsoft.com/office/drawing/2015/9/8/chartex" xmlns:cx2="http://schemas.microsoft.com/office/drawing/2015/10/21/chartex" xmlns:cx3="http://schemas.microsoft.com/office/drawing/2016/5/9/chartex" xmlns:cx4="http://schemas.microsoft.com/office/drawing/2016/5/10/chartex" xmlns:cx5="http://schemas.microsoft.com/office/drawing/2016/5/11/chartex" xmlns:cx6="http://schemas.microsoft.com/office/drawing/2016/5/12/chartex" xmlns:cx7="http://schemas.microsoft.com/office/drawing/2016/5/13/chartex" xmlns:cx8="http://schemas.microsoft.com/office/drawing/2016/5/14/chartex" xmlns:mc="http://schemas.openxmlformats.org/markup-compatibility/2006" xmlns:aink="http://schemas.microsoft.com/office/drawing/2016/ink" xmlns:am3d="http://schemas.microsoft.com/office/drawing/2017/model3d" xmlns:o="urn:schemas-microsoft-com:office:office" xmlns:oel="http://schemas.microsoft.com/office/2019/extlst" xmlns:r="http://schemas.openxmlformats.org/officeDocument/2006/relationships" xmlns:m="http://schemas.openxmlformats.org/officeDocument/2006/math" xmlns:v="urn:schemas-microsoft-com:vml" xmlns:wp14="http://schemas.microsoft.com/office/word/2010/wordprocessingDrawing" xmlns:wp="http://schemas.openxmlformats.org/drawingml/2006/wordprocessingDrawing" xmlns:w10="urn:schemas-microsoft-com:office:word" xmlns:w="http://schemas.openxmlformats.org/wordprocessingml/2006/main" xmlns:w14="http://schemas.microsoft.com/office/word/2010/wordml" xmlns:w15="http://schemas.microsoft.com/office/word/2012/wordml" xmlns:w16cex="http://schemas.microsoft.com/office/word/2018/wordml/cex" xmlns:w16cid="http://schemas.microsoft.com/office/word/2016/wordml/cid" xmlns:w16="http://schemas.microsoft.com/office/word/2018/wordml" xmlns:w16du="http://schemas.microsoft.com/office/word/2023/wordml/word16du" xmlns:w16sdtdh="http://schemas.microsoft.com/office/word/2020/wordml/sdtdatahash" xmlns:w16sdtfl="http://schemas.microsoft.com/office/word/2024/wordml/sdtformatlock" xmlns:w16se="http://schemas.microsoft.com/office/word/2015/wordml/symex" xmlns:wpg="http://schemas.microsoft.com/office/word/2010/wordprocessingGroup" xmlns:wpi="http://schemas.microsoft.com/office/word/2010/wordprocessingInk" xmlns:wne="http://schemas.microsoft.com/office/word/2006/wordml" xmlns:wps="http://schemas.microsoft.com/office/word/2010/wordprocessingShape" mc:Ignorable="w14 w15 w16se w16cid w16 w16cex w16sdtdh w16sdtfl w16du wp14">
   <w:body>
-    <w:bookmarkStart w:id="0" w:name="_Toc167226214" w:displacedByCustomXml="next"/>
+    <w:bookmarkStart w:id="0" w:name="_Toc190824819" w:displacedByCustomXml="next"/>
     <w:sdt>
       <w:sdtPr>
         <w:rPr>
@@ -75,7 +75,7 @@
             </w:rPr>
             <w:fldChar w:fldCharType="separate"/>
           </w:r>
-          <w:hyperlink w:anchor="_Toc167226214" w:history="1">
+          <w:hyperlink w:anchor="_Toc190824819" w:history="1">
             <w:r>
               <w:rPr>
                 <w:rStyle w:val="Hyperlink"/>
@@ -102,7 +102,7 @@
                 <w:noProof/>
                 <w:webHidden/>
               </w:rPr>
-              <w:instrText xml:space="preserve"> PAGEREF _Toc167226214 \h </w:instrText>
+              <w:instrText xml:space="preserve"> PAGEREF _Toc190824819 \h </w:instrText>
             </w:r>
             <w:r>
               <w:rPr>
@@ -149,13 +149,13 @@
               <w:lang w:eastAsia="en-GB"/>
             </w:rPr>
           </w:pPr>
-          <w:hyperlink w:anchor="_Toc167226215" w:history="1">
+          <w:hyperlink w:anchor="_Toc190824820" w:history="1">
             <w:r>
               <w:rPr>
                 <w:rStyle w:val="Hyperlink"/>
                 <w:noProof/>
               </w:rPr>
-              <w:t>Questions</w:t>
+              <w:t>Prioritisation of Clinical Situations</w:t>
             </w:r>
             <w:r>
               <w:rPr>
@@ -176,7 +176,7 @@
                 <w:noProof/>
                 <w:webHidden/>
               </w:rPr>
-              <w:instrText xml:space="preserve"> PAGEREF _Toc167226215 \h </w:instrText>
+              <w:instrText xml:space="preserve"> PAGEREF _Toc190824820 \h </w:instrText>
             </w:r>
             <w:r>
               <w:rPr>
@@ -223,7 +223,7 @@
               <w:lang w:eastAsia="en-GB"/>
             </w:rPr>
           </w:pPr>
-          <w:hyperlink w:anchor="_Toc167226216" w:history="1">
+          <w:hyperlink w:anchor="_Toc190824821" w:history="1">
             <w:r>
               <w:rPr>
                 <w:rStyle w:val="Hyperlink"/>
@@ -250,7 +250,7 @@
                 <w:noProof/>
                 <w:webHidden/>
               </w:rPr>
-              <w:instrText xml:space="preserve"> PAGEREF _Toc167226216 \h </w:instrText>
+              <w:instrText xml:space="preserve"> PAGEREF _Toc190824821 \h </w:instrText>
             </w:r>
             <w:r>
               <w:rPr>
@@ -295,7 +295,7 @@
               <w:lang w:eastAsia="en-GB"/>
             </w:rPr>
           </w:pPr>
-          <w:hyperlink w:anchor="_Toc167226217" w:history="1">
+          <w:hyperlink w:anchor="_Toc190824822" w:history="1">
             <w:r>
               <w:rPr>
                 <w:rStyle w:val="Hyperlink"/>
@@ -322,7 +322,7 @@
                 <w:noProof/>
                 <w:webHidden/>
               </w:rPr>
-              <w:instrText xml:space="preserve"> PAGEREF _Toc167226217 \h </w:instrText>
+              <w:instrText xml:space="preserve"> PAGEREF _Toc190824822 \h </w:instrText>
             </w:r>
             <w:r>
               <w:rPr>
@@ -369,7 +369,7 @@
               <w:lang w:eastAsia="en-GB"/>
             </w:rPr>
           </w:pPr>
-          <w:hyperlink w:anchor="_Toc167226218" w:history="1">
+          <w:hyperlink w:anchor="_Toc190824823" w:history="1">
             <w:r>
               <w:rPr>
                 <w:rStyle w:val="Hyperlink"/>
@@ -396,7 +396,7 @@
                 <w:noProof/>
                 <w:webHidden/>
               </w:rPr>
-              <w:instrText xml:space="preserve"> PAGEREF _Toc167226218 \h </w:instrText>
+              <w:instrText xml:space="preserve"> PAGEREF _Toc190824823 \h </w:instrText>
             </w:r>
             <w:r>
               <w:rPr>
@@ -441,7 +441,7 @@
               <w:lang w:eastAsia="en-GB"/>
             </w:rPr>
           </w:pPr>
-          <w:hyperlink w:anchor="_Toc167226219" w:history="1">
+          <w:hyperlink w:anchor="_Toc190824824" w:history="1">
             <w:r>
               <w:rPr>
                 <w:rStyle w:val="Hyperlink"/>
@@ -468,7 +468,7 @@
                 <w:noProof/>
                 <w:webHidden/>
               </w:rPr>
-              <w:instrText xml:space="preserve"> PAGEREF _Toc167226219 \h </w:instrText>
+              <w:instrText xml:space="preserve"> PAGEREF _Toc190824824 \h </w:instrText>
             </w:r>
             <w:r>
               <w:rPr>
@@ -515,7 +515,7 @@
               <w:lang w:eastAsia="en-GB"/>
             </w:rPr>
           </w:pPr>
-          <w:hyperlink w:anchor="_Toc167226220" w:history="1">
+          <w:hyperlink w:anchor="_Toc190824825" w:history="1">
             <w:r>
               <w:rPr>
                 <w:rStyle w:val="Hyperlink"/>
@@ -542,7 +542,7 @@
                 <w:noProof/>
                 <w:webHidden/>
               </w:rPr>
-              <w:instrText xml:space="preserve"> PAGEREF _Toc167226220 \h </w:instrText>
+              <w:instrText xml:space="preserve"> PAGEREF _Toc190824825 \h </w:instrText>
             </w:r>
             <w:r>
               <w:rPr>
@@ -587,7 +587,7 @@
               <w:lang w:eastAsia="en-GB"/>
             </w:rPr>
           </w:pPr>
-          <w:hyperlink w:anchor="_Toc167226221" w:history="1">
+          <w:hyperlink w:anchor="_Toc190824826" w:history="1">
             <w:r>
               <w:rPr>
                 <w:rStyle w:val="Hyperlink"/>
@@ -614,7 +614,7 @@
                 <w:noProof/>
                 <w:webHidden/>
               </w:rPr>
-              <w:instrText xml:space="preserve"> PAGEREF _Toc167226221 \h </w:instrText>
+              <w:instrText xml:space="preserve"> PAGEREF _Toc190824826 \h </w:instrText>
             </w:r>
             <w:r>
               <w:rPr>
@@ -635,6 +635,80 @@
                 <w:webHidden/>
               </w:rPr>
               <w:t>4</w:t>
+            </w:r>
+            <w:r>
+              <w:rPr>
+                <w:noProof/>
+                <w:webHidden/>
+              </w:rPr>
+              <w:fldChar w:fldCharType="end"/>
+            </w:r>
+          </w:hyperlink>
+        </w:p>
+        <w:p>
+          <w:pPr>
+            <w:pStyle w:val="TOC1"/>
+            <w:tabs>
+              <w:tab w:val="right" w:leader="dot" w:pos="9016"/>
+            </w:tabs>
+            <w:rPr>
+              <w:rFonts w:eastAsiaTheme="minorEastAsia"/>
+              <w:b w:val="0"/>
+              <w:bCs w:val="0"/>
+              <w:i w:val="0"/>
+              <w:iCs w:val="0"/>
+              <w:noProof/>
+              <w:lang w:eastAsia="en-GB"/>
+            </w:rPr>
+          </w:pPr>
+          <w:hyperlink w:anchor="_Toc190824827" w:history="1">
+            <w:r>
+              <w:rPr>
+                <w:rStyle w:val="Hyperlink"/>
+                <w:noProof/>
+              </w:rPr>
+              <w:t>Specialty Skills</w:t>
+            </w:r>
+            <w:r>
+              <w:rPr>
+                <w:noProof/>
+                <w:webHidden/>
+              </w:rPr>
+              <w:tab/>
+            </w:r>
+            <w:r>
+              <w:rPr>
+                <w:noProof/>
+                <w:webHidden/>
+              </w:rPr>
+              <w:fldChar w:fldCharType="begin"/>
+            </w:r>
+            <w:r>
+              <w:rPr>
+                <w:noProof/>
+                <w:webHidden/>
+              </w:rPr>
+              <w:instrText xml:space="preserve"> PAGEREF _Toc190824827 \h </w:instrText>
+            </w:r>
+            <w:r>
+              <w:rPr>
+                <w:noProof/>
+                <w:webHidden/>
+              </w:rPr>
+            </w:r>
+            <w:r>
+              <w:rPr>
+                <w:noProof/>
+                <w:webHidden/>
+              </w:rPr>
+              <w:fldChar w:fldCharType="separate"/>
+            </w:r>
+            <w:r>
+              <w:rPr>
+                <w:noProof/>
+                <w:webHidden/>
+              </w:rPr>
+              <w:t>5</w:t>
             </w:r>
             <w:r>
               <w:rPr>
@@ -661,7 +735,7 @@
               <w:lang w:eastAsia="en-GB"/>
             </w:rPr>
           </w:pPr>
-          <w:hyperlink w:anchor="_Toc167226222" w:history="1">
+          <w:hyperlink w:anchor="_Toc190824828" w:history="1">
             <w:r>
               <w:rPr>
                 <w:rStyle w:val="Hyperlink"/>
@@ -688,7 +762,7 @@
                 <w:noProof/>
                 <w:webHidden/>
               </w:rPr>
-              <w:instrText xml:space="preserve"> PAGEREF _Toc167226222 \h </w:instrText>
+              <w:instrText xml:space="preserve"> PAGEREF _Toc190824828 \h </w:instrText>
             </w:r>
             <w:r>
               <w:rPr>
@@ -733,7 +807,7 @@
               <w:lang w:eastAsia="en-GB"/>
             </w:rPr>
           </w:pPr>
-          <w:hyperlink w:anchor="_Toc167226223" w:history="1">
+          <w:hyperlink w:anchor="_Toc190824829" w:history="1">
             <w:r>
               <w:rPr>
                 <w:rStyle w:val="Hyperlink"/>
@@ -761,7 +835,7 @@
                 <w:noProof/>
                 <w:webHidden/>
               </w:rPr>
-              <w:instrText xml:space="preserve"> PAGEREF _Toc167226223 \h </w:instrText>
+              <w:instrText xml:space="preserve"> PAGEREF _Toc190824829 \h </w:instrText>
             </w:r>
             <w:r>
               <w:rPr>
@@ -806,7 +880,7 @@
               <w:lang w:eastAsia="en-GB"/>
             </w:rPr>
           </w:pPr>
-          <w:hyperlink w:anchor="_Toc167226224" w:history="1">
+          <w:hyperlink w:anchor="_Toc190824830" w:history="1">
             <w:r>
               <w:rPr>
                 <w:rStyle w:val="Hyperlink"/>
@@ -833,7 +907,7 @@
                 <w:noProof/>
                 <w:webHidden/>
               </w:rPr>
-              <w:instrText xml:space="preserve"> PAGEREF _Toc167226224 \h </w:instrText>
+              <w:instrText xml:space="preserve"> PAGEREF _Toc190824830 \h </w:instrText>
             </w:r>
             <w:r>
               <w:rPr>
@@ -880,7 +954,7 @@
               <w:lang w:eastAsia="en-GB"/>
             </w:rPr>
           </w:pPr>
-          <w:hyperlink w:anchor="_Toc167226225" w:history="1">
+          <w:hyperlink w:anchor="_Toc190824831" w:history="1">
             <w:r>
               <w:rPr>
                 <w:rStyle w:val="Hyperlink"/>
@@ -907,7 +981,7 @@
                 <w:noProof/>
                 <w:webHidden/>
               </w:rPr>
-              <w:instrText xml:space="preserve"> PAGEREF _Toc167226225 \h </w:instrText>
+              <w:instrText xml:space="preserve"> PAGEREF _Toc190824831 \h </w:instrText>
             </w:r>
             <w:r>
               <w:rPr>
@@ -952,7 +1026,7 @@
               <w:lang w:eastAsia="en-GB"/>
             </w:rPr>
           </w:pPr>
-          <w:hyperlink w:anchor="_Toc167226226" w:history="1">
+          <w:hyperlink w:anchor="_Toc190824832" w:history="1">
             <w:r>
               <w:rPr>
                 <w:rStyle w:val="Hyperlink"/>
@@ -979,7 +1053,7 @@
                 <w:noProof/>
                 <w:webHidden/>
               </w:rPr>
-              <w:instrText xml:space="preserve"> PAGEREF _Toc167226226 \h </w:instrText>
+              <w:instrText xml:space="preserve"> PAGEREF _Toc190824832 \h </w:instrText>
             </w:r>
             <w:r>
               <w:rPr>
@@ -1024,7 +1098,7 @@
               <w:lang w:eastAsia="en-GB"/>
             </w:rPr>
           </w:pPr>
-          <w:hyperlink w:anchor="_Toc167226227" w:history="1">
+          <w:hyperlink w:anchor="_Toc190824833" w:history="1">
             <w:r>
               <w:rPr>
                 <w:rStyle w:val="Hyperlink"/>
@@ -1051,7 +1125,7 @@
                 <w:noProof/>
                 <w:webHidden/>
               </w:rPr>
-              <w:instrText xml:space="preserve"> PAGEREF _Toc167226227 \h </w:instrText>
+              <w:instrText xml:space="preserve"> PAGEREF _Toc190824833 \h </w:instrText>
             </w:r>
             <w:r>
               <w:rPr>
@@ -1098,13 +1172,13 @@
               <w:lang w:eastAsia="en-GB"/>
             </w:rPr>
           </w:pPr>
-          <w:hyperlink w:anchor="_Toc167226228" w:history="1">
+          <w:hyperlink w:anchor="_Toc190824834" w:history="1">
             <w:r>
               <w:rPr>
                 <w:rStyle w:val="Hyperlink"/>
                 <w:noProof/>
               </w:rPr>
-              <w:t>What skills do you have that will help you to become a good radiologist?</w:t>
+              <w:t>“What skills have you learnt that will make you an effective radiologist and why?”</w:t>
             </w:r>
             <w:r>
               <w:rPr>
@@ -1125,7 +1199,7 @@
                 <w:noProof/>
                 <w:webHidden/>
               </w:rPr>
-              <w:instrText xml:space="preserve"> PAGEREF _Toc167226228 \h </w:instrText>
+              <w:instrText xml:space="preserve"> PAGEREF _Toc190824834 \h </w:instrText>
             </w:r>
             <w:r>
               <w:rPr>
@@ -1170,7 +1244,7 @@
               <w:lang w:eastAsia="en-GB"/>
             </w:rPr>
           </w:pPr>
-          <w:hyperlink w:anchor="_Toc167226229" w:history="1">
+          <w:hyperlink w:anchor="_Toc190824835" w:history="1">
             <w:r>
               <w:rPr>
                 <w:rStyle w:val="Hyperlink"/>
@@ -1197,7 +1271,7 @@
                 <w:noProof/>
                 <w:webHidden/>
               </w:rPr>
-              <w:instrText xml:space="preserve"> PAGEREF _Toc167226229 \h </w:instrText>
+              <w:instrText xml:space="preserve"> PAGEREF _Toc190824835 \h </w:instrText>
             </w:r>
             <w:r>
               <w:rPr>
@@ -1242,7 +1316,7 @@
               <w:lang w:eastAsia="en-GB"/>
             </w:rPr>
           </w:pPr>
-          <w:hyperlink w:anchor="_Toc167226230" w:history="1">
+          <w:hyperlink w:anchor="_Toc190824836" w:history="1">
             <w:r>
               <w:rPr>
                 <w:rStyle w:val="Hyperlink"/>
@@ -1269,7 +1343,7 @@
                 <w:noProof/>
                 <w:webHidden/>
               </w:rPr>
-              <w:instrText xml:space="preserve"> PAGEREF _Toc167226230 \h </w:instrText>
+              <w:instrText xml:space="preserve"> PAGEREF _Toc190824836 \h </w:instrText>
             </w:r>
             <w:r>
               <w:rPr>
@@ -1327,37 +1401,31 @@
       <w:pPr>
         <w:pStyle w:val="Heading1"/>
       </w:pPr>
-      <w:bookmarkStart w:id="1" w:name="_Toc167226216"/>
+      <w:bookmarkStart w:id="1" w:name="_Toc190824820"/>
       <w:r>
         <w:lastRenderedPageBreak/>
         <w:t>Prioritisation of Clinical Situations</w:t>
       </w:r>
+      <w:bookmarkEnd w:id="1"/>
     </w:p>
     <w:p>
       <w:pPr>
         <w:pStyle w:val="Heading2"/>
       </w:pPr>
       <w:bookmarkStart w:id="2" w:name="_Toc167294770"/>
-      <w:bookmarkEnd w:id="1"/>
+      <w:bookmarkStart w:id="3" w:name="_Toc190824821"/>
       <w:r>
         <w:t>Prioritisation of Clinical Situations 1</w:t>
       </w:r>
       <w:bookmarkEnd w:id="2"/>
+      <w:bookmarkEnd w:id="3"/>
     </w:p>
     <w:p>
       <w:pPr>
         <w:pStyle w:val="Subtitle"/>
       </w:pPr>
       <w:r>
-        <w:t>[</w:t>
-      </w:r>
-      <w:proofErr w:type="gramStart"/>
-      <w:r>
-        <w:t>prioritisation-1</w:t>
-      </w:r>
-      <w:proofErr w:type="gramEnd"/>
-      <w:r>
-        <w:t>]: 6 Minutes</w:t>
+        <w:t>[prioritisation-1]: 6 Minutes</w:t>
       </w:r>
     </w:p>
     <w:p>
@@ -1417,13 +1485,13 @@
       <w:pPr>
         <w:pStyle w:val="Heading3"/>
       </w:pPr>
-      <w:bookmarkStart w:id="3" w:name="_Toc167226217"/>
       <w:bookmarkStart w:id="4" w:name="_Toc167294771"/>
+      <w:bookmarkStart w:id="5" w:name="_Toc190824822"/>
       <w:r>
         <w:t>Answer</w:t>
       </w:r>
-      <w:bookmarkEnd w:id="3"/>
       <w:bookmarkEnd w:id="4"/>
+      <w:bookmarkEnd w:id="5"/>
     </w:p>
     <w:p>
       <w:pPr>
@@ -1510,29 +1578,21 @@
       <w:pPr>
         <w:pStyle w:val="Heading2"/>
       </w:pPr>
-      <w:bookmarkStart w:id="5" w:name="_Toc167226218"/>
       <w:bookmarkStart w:id="6" w:name="_Toc167294772"/>
+      <w:bookmarkStart w:id="7" w:name="_Toc190824823"/>
       <w:r>
         <w:lastRenderedPageBreak/>
         <w:t>Prioritisation of Clinical Situations 2</w:t>
       </w:r>
-      <w:bookmarkEnd w:id="5"/>
       <w:bookmarkEnd w:id="6"/>
+      <w:bookmarkEnd w:id="7"/>
     </w:p>
     <w:p>
       <w:pPr>
         <w:pStyle w:val="Subtitle"/>
       </w:pPr>
       <w:r>
-        <w:t>[</w:t>
-      </w:r>
-      <w:proofErr w:type="gramStart"/>
-      <w:r>
-        <w:t>prioritisation-2</w:t>
-      </w:r>
-      <w:proofErr w:type="gramEnd"/>
-      <w:r>
-        <w:t>]: 6 Minutes</w:t>
+        <w:t>[prioritisation-2]: 6 Minutes</w:t>
       </w:r>
     </w:p>
     <w:p>
@@ -1592,13 +1652,13 @@
       <w:pPr>
         <w:pStyle w:val="Heading3"/>
       </w:pPr>
-      <w:bookmarkStart w:id="7" w:name="_Toc167226219"/>
       <w:bookmarkStart w:id="8" w:name="_Toc167294773"/>
+      <w:bookmarkStart w:id="9" w:name="_Toc190824824"/>
       <w:r>
         <w:t>Answer</w:t>
       </w:r>
-      <w:bookmarkEnd w:id="7"/>
       <w:bookmarkEnd w:id="8"/>
+      <w:bookmarkEnd w:id="9"/>
     </w:p>
     <w:p>
       <w:pPr>
@@ -1691,29 +1751,21 @@
       <w:pPr>
         <w:pStyle w:val="Heading2"/>
       </w:pPr>
-      <w:bookmarkStart w:id="9" w:name="_Toc167226220"/>
       <w:bookmarkStart w:id="10" w:name="_Toc167294774"/>
+      <w:bookmarkStart w:id="11" w:name="_Toc190824825"/>
       <w:r>
         <w:lastRenderedPageBreak/>
         <w:t>Prioritisation of Clinical Situations 3</w:t>
       </w:r>
-      <w:bookmarkEnd w:id="9"/>
       <w:bookmarkEnd w:id="10"/>
+      <w:bookmarkEnd w:id="11"/>
     </w:p>
     <w:p>
       <w:pPr>
         <w:pStyle w:val="Subtitle"/>
       </w:pPr>
       <w:r>
-        <w:t>[</w:t>
-      </w:r>
-      <w:proofErr w:type="gramStart"/>
-      <w:r>
-        <w:t>prioritisation-3</w:t>
-      </w:r>
-      <w:proofErr w:type="gramEnd"/>
-      <w:r>
-        <w:t>]: 6 Minutes</w:t>
+        <w:t>[prioritisation-3]: 6 Minutes</w:t>
       </w:r>
     </w:p>
     <w:p>
@@ -1781,13 +1833,13 @@
       <w:pPr>
         <w:pStyle w:val="Heading3"/>
       </w:pPr>
-      <w:bookmarkStart w:id="11" w:name="_Toc167226221"/>
       <w:bookmarkStart w:id="12" w:name="_Toc167294775"/>
+      <w:bookmarkStart w:id="13" w:name="_Toc190824826"/>
       <w:r>
         <w:t>Answer</w:t>
       </w:r>
-      <w:bookmarkEnd w:id="11"/>
       <w:bookmarkEnd w:id="12"/>
+      <w:bookmarkEnd w:id="13"/>
     </w:p>
     <w:p>
       <w:pPr>
@@ -1882,20 +1934,22 @@
       <w:pPr>
         <w:pStyle w:val="Heading1"/>
       </w:pPr>
-      <w:bookmarkStart w:id="13" w:name="_Toc167226222"/>
+      <w:bookmarkStart w:id="14" w:name="_Toc190824827"/>
       <w:r>
         <w:lastRenderedPageBreak/>
         <w:t>Specialty Skills</w:t>
       </w:r>
+      <w:bookmarkEnd w:id="14"/>
     </w:p>
     <w:p>
       <w:pPr>
         <w:pStyle w:val="Heading2"/>
       </w:pPr>
+      <w:bookmarkStart w:id="15" w:name="_Toc190824828"/>
       <w:r>
         <w:t>Have you ever been in a situation where you felt out of your depth clinically and how did you handle it?</w:t>
       </w:r>
-      <w:bookmarkEnd w:id="13"/>
+      <w:bookmarkEnd w:id="15"/>
     </w:p>
     <w:p>
       <w:pPr>
@@ -1918,14 +1972,14 @@
           <w:shd w:val="clear" w:color="auto" w:fill="FBFCFE"/>
         </w:rPr>
       </w:pPr>
-      <w:bookmarkStart w:id="14" w:name="_Toc167226223"/>
+      <w:bookmarkStart w:id="16" w:name="_Toc190824829"/>
       <w:r>
         <w:rPr>
           <w:shd w:val="clear" w:color="auto" w:fill="FBFCFE"/>
         </w:rPr>
         <w:t>Answer</w:t>
       </w:r>
-      <w:bookmarkEnd w:id="14"/>
+      <w:bookmarkEnd w:id="16"/>
     </w:p>
     <w:p>
       <w:r>
@@ -1965,11 +2019,11 @@
       <w:pPr>
         <w:pStyle w:val="Heading3"/>
       </w:pPr>
-      <w:bookmarkStart w:id="15" w:name="_Toc167226224"/>
+      <w:bookmarkStart w:id="17" w:name="_Toc190824830"/>
       <w:r>
         <w:t>Rationale</w:t>
       </w:r>
-      <w:bookmarkEnd w:id="15"/>
+      <w:bookmarkEnd w:id="17"/>
     </w:p>
     <w:p>
       <w:r>
@@ -1985,12 +2039,12 @@
       <w:pPr>
         <w:pStyle w:val="Heading2"/>
       </w:pPr>
-      <w:bookmarkStart w:id="16" w:name="_Toc167226225"/>
+      <w:bookmarkStart w:id="18" w:name="_Toc190824831"/>
       <w:r>
         <w:lastRenderedPageBreak/>
         <w:t>Can you give an example of when you worked effectively in a multidisciplinary team to improve patient care?</w:t>
       </w:r>
-      <w:bookmarkEnd w:id="16"/>
+      <w:bookmarkEnd w:id="18"/>
     </w:p>
     <w:p>
       <w:pPr>
@@ -2010,11 +2064,11 @@
       <w:pPr>
         <w:pStyle w:val="Heading3"/>
       </w:pPr>
-      <w:bookmarkStart w:id="17" w:name="_Toc167226226"/>
+      <w:bookmarkStart w:id="19" w:name="_Toc190824832"/>
       <w:r>
         <w:t>Answer</w:t>
       </w:r>
-      <w:bookmarkEnd w:id="17"/>
+      <w:bookmarkEnd w:id="19"/>
     </w:p>
     <w:p>
       <w:r>
@@ -2062,11 +2116,11 @@
       <w:pPr>
         <w:pStyle w:val="Heading3"/>
       </w:pPr>
-      <w:bookmarkStart w:id="18" w:name="_Toc167226227"/>
+      <w:bookmarkStart w:id="20" w:name="_Toc190824833"/>
       <w:r>
         <w:t>Rationale</w:t>
       </w:r>
-      <w:bookmarkEnd w:id="18"/>
+      <w:bookmarkEnd w:id="20"/>
     </w:p>
     <w:p>
       <w:r>
@@ -2082,57 +2136,56 @@
       <w:pPr>
         <w:pStyle w:val="Heading2"/>
       </w:pPr>
-      <w:bookmarkStart w:id="19" w:name="_Toc167226228"/>
+      <w:bookmarkStart w:id="21" w:name="_Toc190824834"/>
       <w:r>
         <w:lastRenderedPageBreak/>
-        <w:t xml:space="preserve">What </w:t>
-      </w:r>
-      <w:r>
-        <w:t>skills</w:t>
-      </w:r>
-      <w:r>
-        <w:t xml:space="preserve"> do you have that will help you to become a good radiologist?</w:t>
-      </w:r>
-      <w:bookmarkEnd w:id="19"/>
+        <w:t>“</w:t>
+      </w:r>
+      <w:r>
+        <w:t>What skills have you learnt that will make you an effective radiologist and why?</w:t>
+      </w:r>
+      <w:r>
+        <w:t>”</w:t>
+      </w:r>
+      <w:bookmarkEnd w:id="21"/>
     </w:p>
     <w:p>
       <w:pPr>
         <w:pStyle w:val="Subtitle"/>
       </w:pPr>
       <w:r>
-        <w:t>[</w:t>
-      </w:r>
-      <w:r>
-        <w:t>48</w:t>
-      </w:r>
-      <w:r>
-        <w:t>]: 3 Minutes</w:t>
+        <w:t>[48]: 3 Minutes</w:t>
+      </w:r>
+    </w:p>
+    <w:p>
+      <w:r>
+        <w:t>A sample question that was used in 2023/2024 interviews.</w:t>
       </w:r>
     </w:p>
     <w:p>
       <w:pPr>
         <w:pStyle w:val="Heading3"/>
       </w:pPr>
-      <w:bookmarkStart w:id="20" w:name="_Toc167226229"/>
+      <w:bookmarkStart w:id="22" w:name="_Toc190824835"/>
       <w:r>
         <w:t>Answer</w:t>
       </w:r>
-      <w:bookmarkEnd w:id="20"/>
-    </w:p>
-    <w:p>
-      <w:r>
-        <w:t>I believe I possess several skills that would enable me to become an effective radiologist. Firstly, I have strong problem-solving abilities. As an avid coder since my school days, I've developed a systematic approach to tackling complex issues. Recently, I taught myself the React framework and was the lead developer on a software package for medical handover - all done in my spare time. The logical thinking and tenacity required for coding are skills I believe will serve me well in radiology, especially when faced with challenging diagnostic conundrums.</w:t>
+      <w:bookmarkEnd w:id="22"/>
+    </w:p>
+    <w:p>
+      <w:r>
+        <w:t>I believe I possess several skills that would enable me to become an effective radiologist. Firstly, I have strong problem-solving abilities. As an avid coder since my school days, I've developed a systematic approach to tackling complex issues. Recently, I taught myself the React framework and was the lead developer on a software package for medical handover - all done in my spare time. The logical thinking and tenacity required for coding are skills I believe will serve me well in Radiology, especially when faced with challenging diagnostic conundrums.</w:t>
       </w:r>
     </w:p>
     <w:p/>
     <w:p>
       <w:r>
-        <w:t>I'm also passionate about research and innovation. I'm currently involved in a qualitative study exploring clinicians' opinions on AI in healthcare. Through this, I'm gaining an appreciation of the nuances and complexities around introducing AI into clinical practice. With radiology being at the forefront of AI application, I feel my research experience and understanding of the associated challenges will be valuable.</w:t>
-      </w:r>
-    </w:p>
-    <w:p>
-      <w:r>
-        <w:t>Additionally, I have a strong academic foundation and self-directed learning skills. I've consistently performed well in exams and have developed effective strategies for assimilating large volumes of information. These attributes will aid me in tackling the rigorous radiology curriculum and passing the FRCR exams.</w:t>
+        <w:t>I'm also passionate about research and innovation. I'm currently involved in a qualitative study exploring clinicians' opinions on AI in healthcare. Through this, I'm gaining an appreciation of the nuances and complexities around introducing AI into clinical practice. With Radiology being at the forefront of AI application, I feel my research experience and understanding of the associated challenges will be valuable.</w:t>
+      </w:r>
+    </w:p>
+    <w:p>
+      <w:r>
+        <w:t>Additionally, I have a strong academic foundation and self-directed learning skills. I've consistently performed well in exams and have developed effective strategies for assimilating large volumes of information. These attributes will aid me in tackling the rigorous Radiology curriculum and passing the FRCR exams.</w:t>
       </w:r>
     </w:p>
     <w:p/>
@@ -2144,22 +2197,22 @@
     <w:p/>
     <w:p>
       <w:r>
-        <w:t>Finally, I'm highly motivated and committed to a career in radiology. I've gone out of my way to gain experience in the field, including a special study module, a taster week, and two audits. I've also undertaken relevant extracurricular activities, such as the NHS Clinical Entrepreneur programme. I believe my drive and dedication will see me through the challenges of radiology training.</w:t>
+        <w:t>Finally, I'm highly motivated and committed to a career in Radiology. I've gone out of my way to gain experience in the field, including a special study module, a taster week, and two audits. I've also undertaken relevant extracurricular activities, such as the NHS Clinical Entrepreneur programme. I believe my drive and dedication will see me through the challenges of Radiology training.</w:t>
       </w:r>
     </w:p>
     <w:p>
       <w:pPr>
         <w:pStyle w:val="Heading3"/>
       </w:pPr>
-      <w:bookmarkStart w:id="21" w:name="_Toc167226230"/>
+      <w:bookmarkStart w:id="23" w:name="_Toc190824836"/>
       <w:r>
         <w:t>Rationale</w:t>
       </w:r>
-      <w:bookmarkEnd w:id="21"/>
-    </w:p>
-    <w:p>
-      <w:r>
-        <w:t>This answer highlights a range of skills relevant to radiology, including problem-solving, research and innovation, academic ability, communication, teamwork and commitment to the specialty. Specific examples are provided to illustrate these skills. The answer touches on key aspects of a radiologist's role (diagnostic challenges, AI, FRCR exams, patient communication, MDTs) demonstrating good insight.</w:t>
+      <w:bookmarkEnd w:id="23"/>
+    </w:p>
+    <w:p>
+      <w:r>
+        <w:t>This answer highlights a range of skills relevant to Radiology, including problem-solving, research and innovation, academic ability, communication, teamwork and commitment to the specialty. Specific examples are provided to illustrate these skills. The answer touches on key aspects of a radiologist's role (diagnostic challenges, AI, FRCR exams, patient communication, MDTs) demonstrating good insight.</w:t>
       </w:r>
     </w:p>
     <w:sectPr>
@@ -2175,7 +2228,7 @@
 </file>
 
 <file path=word/endnotes.xml><?xml version="1.0" encoding="utf-8"?>
-<w:endnotes xmlns:wpc="http://schemas.microsoft.com/office/word/2010/wordprocessingCanvas" xmlns:cx="http://schemas.microsoft.com/office/drawing/2014/chartex" xmlns:cx1="http://schemas.microsoft.com/office/drawing/2015/9/8/chartex" xmlns:cx2="http://schemas.microsoft.com/office/drawing/2015/10/21/chartex" xmlns:cx3="http://schemas.microsoft.com/office/drawing/2016/5/9/chartex" xmlns:cx4="http://schemas.microsoft.com/office/drawing/2016/5/10/chartex" xmlns:cx5="http://schemas.microsoft.com/office/drawing/2016/5/11/chartex" xmlns:cx6="http://schemas.microsoft.com/office/drawing/2016/5/12/chartex" xmlns:cx7="http://schemas.microsoft.com/office/drawing/2016/5/13/chartex" xmlns:cx8="http://schemas.microsoft.com/office/drawing/2016/5/14/chartex" xmlns:mc="http://schemas.openxmlformats.org/markup-compatibility/2006" xmlns:aink="http://schemas.microsoft.com/office/drawing/2016/ink" xmlns:am3d="http://schemas.microsoft.com/office/drawing/2017/model3d" xmlns:o="urn:schemas-microsoft-com:office:office" xmlns:oel="http://schemas.microsoft.com/office/2019/extlst" xmlns:r="http://schemas.openxmlformats.org/officeDocument/2006/relationships" xmlns:m="http://schemas.openxmlformats.org/officeDocument/2006/math" xmlns:v="urn:schemas-microsoft-com:vml" xmlns:wp14="http://schemas.microsoft.com/office/word/2010/wordprocessingDrawing" xmlns:wp="http://schemas.openxmlformats.org/drawingml/2006/wordprocessingDrawing" xmlns:w10="urn:schemas-microsoft-com:office:word" xmlns:w="http://schemas.openxmlformats.org/wordprocessingml/2006/main" xmlns:w14="http://schemas.microsoft.com/office/word/2010/wordml" xmlns:w15="http://schemas.microsoft.com/office/word/2012/wordml" xmlns:w16cex="http://schemas.microsoft.com/office/word/2018/wordml/cex" xmlns:w16cid="http://schemas.microsoft.com/office/word/2016/wordml/cid" xmlns:w16="http://schemas.microsoft.com/office/word/2018/wordml" xmlns:w16sdtdh="http://schemas.microsoft.com/office/word/2020/wordml/sdtdatahash" xmlns:w16se="http://schemas.microsoft.com/office/word/2015/wordml/symex" xmlns:wpg="http://schemas.microsoft.com/office/word/2010/wordprocessingGroup" xmlns:wpi="http://schemas.microsoft.com/office/word/2010/wordprocessingInk" xmlns:wne="http://schemas.microsoft.com/office/word/2006/wordml" xmlns:wps="http://schemas.microsoft.com/office/word/2010/wordprocessingShape" mc:Ignorable="w14 w15 w16se w16cid w16 w16cex w16sdtdh wp14">
+<w:endnotes xmlns:wpc="http://schemas.microsoft.com/office/word/2010/wordprocessingCanvas" xmlns:cx="http://schemas.microsoft.com/office/drawing/2014/chartex" xmlns:cx1="http://schemas.microsoft.com/office/drawing/2015/9/8/chartex" xmlns:cx2="http://schemas.microsoft.com/office/drawing/2015/10/21/chartex" xmlns:cx3="http://schemas.microsoft.com/office/drawing/2016/5/9/chartex" xmlns:cx4="http://schemas.microsoft.com/office/drawing/2016/5/10/chartex" xmlns:cx5="http://schemas.microsoft.com/office/drawing/2016/5/11/chartex" xmlns:cx6="http://schemas.microsoft.com/office/drawing/2016/5/12/chartex" xmlns:cx7="http://schemas.microsoft.com/office/drawing/2016/5/13/chartex" xmlns:cx8="http://schemas.microsoft.com/office/drawing/2016/5/14/chartex" xmlns:mc="http://schemas.openxmlformats.org/markup-compatibility/2006" xmlns:aink="http://schemas.microsoft.com/office/drawing/2016/ink" xmlns:am3d="http://schemas.microsoft.com/office/drawing/2017/model3d" xmlns:o="urn:schemas-microsoft-com:office:office" xmlns:oel="http://schemas.microsoft.com/office/2019/extlst" xmlns:r="http://schemas.openxmlformats.org/officeDocument/2006/relationships" xmlns:m="http://schemas.openxmlformats.org/officeDocument/2006/math" xmlns:v="urn:schemas-microsoft-com:vml" xmlns:wp14="http://schemas.microsoft.com/office/word/2010/wordprocessingDrawing" xmlns:wp="http://schemas.openxmlformats.org/drawingml/2006/wordprocessingDrawing" xmlns:w10="urn:schemas-microsoft-com:office:word" xmlns:w="http://schemas.openxmlformats.org/wordprocessingml/2006/main" xmlns:w14="http://schemas.microsoft.com/office/word/2010/wordml" xmlns:w15="http://schemas.microsoft.com/office/word/2012/wordml" xmlns:w16cex="http://schemas.microsoft.com/office/word/2018/wordml/cex" xmlns:w16cid="http://schemas.microsoft.com/office/word/2016/wordml/cid" xmlns:w16="http://schemas.microsoft.com/office/word/2018/wordml" xmlns:w16du="http://schemas.microsoft.com/office/word/2023/wordml/word16du" xmlns:w16sdtdh="http://schemas.microsoft.com/office/word/2020/wordml/sdtdatahash" xmlns:w16sdtfl="http://schemas.microsoft.com/office/word/2024/wordml/sdtformatlock" xmlns:w16se="http://schemas.microsoft.com/office/word/2015/wordml/symex" xmlns:wpg="http://schemas.microsoft.com/office/word/2010/wordprocessingGroup" xmlns:wpi="http://schemas.microsoft.com/office/word/2010/wordprocessingInk" xmlns:wne="http://schemas.microsoft.com/office/word/2006/wordml" xmlns:wps="http://schemas.microsoft.com/office/word/2010/wordprocessingShape" mc:Ignorable="w14 w15 w16se w16cid w16 w16cex w16sdtdh w16sdtfl w16du wp14">
   <w:endnote w:type="separator" w:id="-1">
     <w:p>
       <w:r>
@@ -2194,7 +2247,7 @@
 </file>
 
 <file path=word/footer1.xml><?xml version="1.0" encoding="utf-8"?>
-<w:ftr xmlns:wpc="http://schemas.microsoft.com/office/word/2010/wordprocessingCanvas" xmlns:cx="http://schemas.microsoft.com/office/drawing/2014/chartex" xmlns:cx1="http://schemas.microsoft.com/office/drawing/2015/9/8/chartex" xmlns:cx2="http://schemas.microsoft.com/office/drawing/2015/10/21/chartex" xmlns:cx3="http://schemas.microsoft.com/office/drawing/2016/5/9/chartex" xmlns:cx4="http://schemas.microsoft.com/office/drawing/2016/5/10/chartex" xmlns:cx5="http://schemas.microsoft.com/office/drawing/2016/5/11/chartex" xmlns:cx6="http://schemas.microsoft.com/office/drawing/2016/5/12/chartex" xmlns:cx7="http://schemas.microsoft.com/office/drawing/2016/5/13/chartex" xmlns:cx8="http://schemas.microsoft.com/office/drawing/2016/5/14/chartex" xmlns:mc="http://schemas.openxmlformats.org/markup-compatibility/2006" xmlns:aink="http://schemas.microsoft.com/office/drawing/2016/ink" xmlns:am3d="http://schemas.microsoft.com/office/drawing/2017/model3d" xmlns:o="urn:schemas-microsoft-com:office:office" xmlns:oel="http://schemas.microsoft.com/office/2019/extlst" xmlns:r="http://schemas.openxmlformats.org/officeDocument/2006/relationships" xmlns:m="http://schemas.openxmlformats.org/officeDocument/2006/math" xmlns:v="urn:schemas-microsoft-com:vml" xmlns:wp14="http://schemas.microsoft.com/office/word/2010/wordprocessingDrawing" xmlns:wp="http://schemas.openxmlformats.org/drawingml/2006/wordprocessingDrawing" xmlns:w10="urn:schemas-microsoft-com:office:word" xmlns:w="http://schemas.openxmlformats.org/wordprocessingml/2006/main" xmlns:w14="http://schemas.microsoft.com/office/word/2010/wordml" xmlns:w15="http://schemas.microsoft.com/office/word/2012/wordml" xmlns:w16cex="http://schemas.microsoft.com/office/word/2018/wordml/cex" xmlns:w16cid="http://schemas.microsoft.com/office/word/2016/wordml/cid" xmlns:w16="http://schemas.microsoft.com/office/word/2018/wordml" xmlns:w16sdtdh="http://schemas.microsoft.com/office/word/2020/wordml/sdtdatahash" xmlns:w16se="http://schemas.microsoft.com/office/word/2015/wordml/symex" xmlns:wpg="http://schemas.microsoft.com/office/word/2010/wordprocessingGroup" xmlns:wpi="http://schemas.microsoft.com/office/word/2010/wordprocessingInk" xmlns:wne="http://schemas.microsoft.com/office/word/2006/wordml" xmlns:wps="http://schemas.microsoft.com/office/word/2010/wordprocessingShape" mc:Ignorable="w14 w15 w16se w16cid w16 w16cex w16sdtdh wp14">
+<w:ftr xmlns:wpc="http://schemas.microsoft.com/office/word/2010/wordprocessingCanvas" xmlns:cx="http://schemas.microsoft.com/office/drawing/2014/chartex" xmlns:cx1="http://schemas.microsoft.com/office/drawing/2015/9/8/chartex" xmlns:cx2="http://schemas.microsoft.com/office/drawing/2015/10/21/chartex" xmlns:cx3="http://schemas.microsoft.com/office/drawing/2016/5/9/chartex" xmlns:cx4="http://schemas.microsoft.com/office/drawing/2016/5/10/chartex" xmlns:cx5="http://schemas.microsoft.com/office/drawing/2016/5/11/chartex" xmlns:cx6="http://schemas.microsoft.com/office/drawing/2016/5/12/chartex" xmlns:cx7="http://schemas.microsoft.com/office/drawing/2016/5/13/chartex" xmlns:cx8="http://schemas.microsoft.com/office/drawing/2016/5/14/chartex" xmlns:mc="http://schemas.openxmlformats.org/markup-compatibility/2006" xmlns:aink="http://schemas.microsoft.com/office/drawing/2016/ink" xmlns:am3d="http://schemas.microsoft.com/office/drawing/2017/model3d" xmlns:o="urn:schemas-microsoft-com:office:office" xmlns:oel="http://schemas.microsoft.com/office/2019/extlst" xmlns:r="http://schemas.openxmlformats.org/officeDocument/2006/relationships" xmlns:m="http://schemas.openxmlformats.org/officeDocument/2006/math" xmlns:v="urn:schemas-microsoft-com:vml" xmlns:wp14="http://schemas.microsoft.com/office/word/2010/wordprocessingDrawing" xmlns:wp="http://schemas.openxmlformats.org/drawingml/2006/wordprocessingDrawing" xmlns:w10="urn:schemas-microsoft-com:office:word" xmlns:w="http://schemas.openxmlformats.org/wordprocessingml/2006/main" xmlns:w14="http://schemas.microsoft.com/office/word/2010/wordml" xmlns:w15="http://schemas.microsoft.com/office/word/2012/wordml" xmlns:w16cex="http://schemas.microsoft.com/office/word/2018/wordml/cex" xmlns:w16cid="http://schemas.microsoft.com/office/word/2016/wordml/cid" xmlns:w16="http://schemas.microsoft.com/office/word/2018/wordml" xmlns:w16du="http://schemas.microsoft.com/office/word/2023/wordml/word16du" xmlns:w16sdtdh="http://schemas.microsoft.com/office/word/2020/wordml/sdtdatahash" xmlns:w16sdtfl="http://schemas.microsoft.com/office/word/2024/wordml/sdtformatlock" xmlns:w16se="http://schemas.microsoft.com/office/word/2015/wordml/symex" xmlns:wpg="http://schemas.microsoft.com/office/word/2010/wordprocessingGroup" xmlns:wpi="http://schemas.microsoft.com/office/word/2010/wordprocessingInk" xmlns:wne="http://schemas.microsoft.com/office/word/2006/wordml" xmlns:wps="http://schemas.microsoft.com/office/word/2010/wordprocessingShape" mc:Ignorable="w14 w15 w16se w16cid w16 w16cex w16sdtdh w16sdtfl w16du wp14">
   <w:sdt>
     <w:sdtPr>
       <w:rPr>
@@ -2206,11 +2259,6 @@
         <w:docPartUnique/>
       </w:docPartObj>
     </w:sdtPr>
-    <w:sdtEndPr>
-      <w:rPr>
-        <w:rStyle w:val="PageNumber"/>
-      </w:rPr>
-    </w:sdtEndPr>
     <w:sdtContent>
       <w:p>
         <w:pPr>
@@ -2251,7 +2299,7 @@
 </file>
 
 <file path=word/footer2.xml><?xml version="1.0" encoding="utf-8"?>
-<w:ftr xmlns:wpc="http://schemas.microsoft.com/office/word/2010/wordprocessingCanvas" xmlns:cx="http://schemas.microsoft.com/office/drawing/2014/chartex" xmlns:cx1="http://schemas.microsoft.com/office/drawing/2015/9/8/chartex" xmlns:cx2="http://schemas.microsoft.com/office/drawing/2015/10/21/chartex" xmlns:cx3="http://schemas.microsoft.com/office/drawing/2016/5/9/chartex" xmlns:cx4="http://schemas.microsoft.com/office/drawing/2016/5/10/chartex" xmlns:cx5="http://schemas.microsoft.com/office/drawing/2016/5/11/chartex" xmlns:cx6="http://schemas.microsoft.com/office/drawing/2016/5/12/chartex" xmlns:cx7="http://schemas.microsoft.com/office/drawing/2016/5/13/chartex" xmlns:cx8="http://schemas.microsoft.com/office/drawing/2016/5/14/chartex" xmlns:mc="http://schemas.openxmlformats.org/markup-compatibility/2006" xmlns:aink="http://schemas.microsoft.com/office/drawing/2016/ink" xmlns:am3d="http://schemas.microsoft.com/office/drawing/2017/model3d" xmlns:o="urn:schemas-microsoft-com:office:office" xmlns:oel="http://schemas.microsoft.com/office/2019/extlst" xmlns:r="http://schemas.openxmlformats.org/officeDocument/2006/relationships" xmlns:m="http://schemas.openxmlformats.org/officeDocument/2006/math" xmlns:v="urn:schemas-microsoft-com:vml" xmlns:wp14="http://schemas.microsoft.com/office/word/2010/wordprocessingDrawing" xmlns:wp="http://schemas.openxmlformats.org/drawingml/2006/wordprocessingDrawing" xmlns:w10="urn:schemas-microsoft-com:office:word" xmlns:w="http://schemas.openxmlformats.org/wordprocessingml/2006/main" xmlns:w14="http://schemas.microsoft.com/office/word/2010/wordml" xmlns:w15="http://schemas.microsoft.com/office/word/2012/wordml" xmlns:w16cex="http://schemas.microsoft.com/office/word/2018/wordml/cex" xmlns:w16cid="http://schemas.microsoft.com/office/word/2016/wordml/cid" xmlns:w16="http://schemas.microsoft.com/office/word/2018/wordml" xmlns:w16sdtdh="http://schemas.microsoft.com/office/word/2020/wordml/sdtdatahash" xmlns:w16se="http://schemas.microsoft.com/office/word/2015/wordml/symex" xmlns:wpg="http://schemas.microsoft.com/office/word/2010/wordprocessingGroup" xmlns:wpi="http://schemas.microsoft.com/office/word/2010/wordprocessingInk" xmlns:wne="http://schemas.microsoft.com/office/word/2006/wordml" xmlns:wps="http://schemas.microsoft.com/office/word/2010/wordprocessingShape" mc:Ignorable="w14 w15 w16se w16cid w16 w16cex w16sdtdh wp14">
+<w:ftr xmlns:wpc="http://schemas.microsoft.com/office/word/2010/wordprocessingCanvas" xmlns:cx="http://schemas.microsoft.com/office/drawing/2014/chartex" xmlns:cx1="http://schemas.microsoft.com/office/drawing/2015/9/8/chartex" xmlns:cx2="http://schemas.microsoft.com/office/drawing/2015/10/21/chartex" xmlns:cx3="http://schemas.microsoft.com/office/drawing/2016/5/9/chartex" xmlns:cx4="http://schemas.microsoft.com/office/drawing/2016/5/10/chartex" xmlns:cx5="http://schemas.microsoft.com/office/drawing/2016/5/11/chartex" xmlns:cx6="http://schemas.microsoft.com/office/drawing/2016/5/12/chartex" xmlns:cx7="http://schemas.microsoft.com/office/drawing/2016/5/13/chartex" xmlns:cx8="http://schemas.microsoft.com/office/drawing/2016/5/14/chartex" xmlns:mc="http://schemas.openxmlformats.org/markup-compatibility/2006" xmlns:aink="http://schemas.microsoft.com/office/drawing/2016/ink" xmlns:am3d="http://schemas.microsoft.com/office/drawing/2017/model3d" xmlns:o="urn:schemas-microsoft-com:office:office" xmlns:oel="http://schemas.microsoft.com/office/2019/extlst" xmlns:r="http://schemas.openxmlformats.org/officeDocument/2006/relationships" xmlns:m="http://schemas.openxmlformats.org/officeDocument/2006/math" xmlns:v="urn:schemas-microsoft-com:vml" xmlns:wp14="http://schemas.microsoft.com/office/word/2010/wordprocessingDrawing" xmlns:wp="http://schemas.openxmlformats.org/drawingml/2006/wordprocessingDrawing" xmlns:w10="urn:schemas-microsoft-com:office:word" xmlns:w="http://schemas.openxmlformats.org/wordprocessingml/2006/main" xmlns:w14="http://schemas.microsoft.com/office/word/2010/wordml" xmlns:w15="http://schemas.microsoft.com/office/word/2012/wordml" xmlns:w16cex="http://schemas.microsoft.com/office/word/2018/wordml/cex" xmlns:w16cid="http://schemas.microsoft.com/office/word/2016/wordml/cid" xmlns:w16="http://schemas.microsoft.com/office/word/2018/wordml" xmlns:w16du="http://schemas.microsoft.com/office/word/2023/wordml/word16du" xmlns:w16sdtdh="http://schemas.microsoft.com/office/word/2020/wordml/sdtdatahash" xmlns:w16sdtfl="http://schemas.microsoft.com/office/word/2024/wordml/sdtformatlock" xmlns:w16se="http://schemas.microsoft.com/office/word/2015/wordml/symex" xmlns:wpg="http://schemas.microsoft.com/office/word/2010/wordprocessingGroup" xmlns:wpi="http://schemas.microsoft.com/office/word/2010/wordprocessingInk" xmlns:wne="http://schemas.microsoft.com/office/word/2006/wordml" xmlns:wps="http://schemas.microsoft.com/office/word/2010/wordprocessingShape" mc:Ignorable="w14 w15 w16se w16cid w16 w16cex w16sdtdh w16sdtfl w16du wp14">
   <w:sdt>
     <w:sdtPr>
       <w:rPr>
@@ -2263,11 +2311,6 @@
         <w:docPartUnique/>
       </w:docPartObj>
     </w:sdtPr>
-    <w:sdtEndPr>
-      <w:rPr>
-        <w:rStyle w:val="PageNumber"/>
-      </w:rPr>
-    </w:sdtEndPr>
     <w:sdtContent>
       <w:p>
         <w:pPr>
@@ -2321,7 +2364,7 @@
 </file>
 
 <file path=word/footnotes.xml><?xml version="1.0" encoding="utf-8"?>
-<w:footnotes xmlns:wpc="http://schemas.microsoft.com/office/word/2010/wordprocessingCanvas" xmlns:cx="http://schemas.microsoft.com/office/drawing/2014/chartex" xmlns:cx1="http://schemas.microsoft.com/office/drawing/2015/9/8/chartex" xmlns:cx2="http://schemas.microsoft.com/office/drawing/2015/10/21/chartex" xmlns:cx3="http://schemas.microsoft.com/office/drawing/2016/5/9/chartex" xmlns:cx4="http://schemas.microsoft.com/office/drawing/2016/5/10/chartex" xmlns:cx5="http://schemas.microsoft.com/office/drawing/2016/5/11/chartex" xmlns:cx6="http://schemas.microsoft.com/office/drawing/2016/5/12/chartex" xmlns:cx7="http://schemas.microsoft.com/office/drawing/2016/5/13/chartex" xmlns:cx8="http://schemas.microsoft.com/office/drawing/2016/5/14/chartex" xmlns:mc="http://schemas.openxmlformats.org/markup-compatibility/2006" xmlns:aink="http://schemas.microsoft.com/office/drawing/2016/ink" xmlns:am3d="http://schemas.microsoft.com/office/drawing/2017/model3d" xmlns:o="urn:schemas-microsoft-com:office:office" xmlns:oel="http://schemas.microsoft.com/office/2019/extlst" xmlns:r="http://schemas.openxmlformats.org/officeDocument/2006/relationships" xmlns:m="http://schemas.openxmlformats.org/officeDocument/2006/math" xmlns:v="urn:schemas-microsoft-com:vml" xmlns:wp14="http://schemas.microsoft.com/office/word/2010/wordprocessingDrawing" xmlns:wp="http://schemas.openxmlformats.org/drawingml/2006/wordprocessingDrawing" xmlns:w10="urn:schemas-microsoft-com:office:word" xmlns:w="http://schemas.openxmlformats.org/wordprocessingml/2006/main" xmlns:w14="http://schemas.microsoft.com/office/word/2010/wordml" xmlns:w15="http://schemas.microsoft.com/office/word/2012/wordml" xmlns:w16cex="http://schemas.microsoft.com/office/word/2018/wordml/cex" xmlns:w16cid="http://schemas.microsoft.com/office/word/2016/wordml/cid" xmlns:w16="http://schemas.microsoft.com/office/word/2018/wordml" xmlns:w16sdtdh="http://schemas.microsoft.com/office/word/2020/wordml/sdtdatahash" xmlns:w16se="http://schemas.microsoft.com/office/word/2015/wordml/symex" xmlns:wpg="http://schemas.microsoft.com/office/word/2010/wordprocessingGroup" xmlns:wpi="http://schemas.microsoft.com/office/word/2010/wordprocessingInk" xmlns:wne="http://schemas.microsoft.com/office/word/2006/wordml" xmlns:wps="http://schemas.microsoft.com/office/word/2010/wordprocessingShape" mc:Ignorable="w14 w15 w16se w16cid w16 w16cex w16sdtdh wp14">
+<w:footnotes xmlns:wpc="http://schemas.microsoft.com/office/word/2010/wordprocessingCanvas" xmlns:cx="http://schemas.microsoft.com/office/drawing/2014/chartex" xmlns:cx1="http://schemas.microsoft.com/office/drawing/2015/9/8/chartex" xmlns:cx2="http://schemas.microsoft.com/office/drawing/2015/10/21/chartex" xmlns:cx3="http://schemas.microsoft.com/office/drawing/2016/5/9/chartex" xmlns:cx4="http://schemas.microsoft.com/office/drawing/2016/5/10/chartex" xmlns:cx5="http://schemas.microsoft.com/office/drawing/2016/5/11/chartex" xmlns:cx6="http://schemas.microsoft.com/office/drawing/2016/5/12/chartex" xmlns:cx7="http://schemas.microsoft.com/office/drawing/2016/5/13/chartex" xmlns:cx8="http://schemas.microsoft.com/office/drawing/2016/5/14/chartex" xmlns:mc="http://schemas.openxmlformats.org/markup-compatibility/2006" xmlns:aink="http://schemas.microsoft.com/office/drawing/2016/ink" xmlns:am3d="http://schemas.microsoft.com/office/drawing/2017/model3d" xmlns:o="urn:schemas-microsoft-com:office:office" xmlns:oel="http://schemas.microsoft.com/office/2019/extlst" xmlns:r="http://schemas.openxmlformats.org/officeDocument/2006/relationships" xmlns:m="http://schemas.openxmlformats.org/officeDocument/2006/math" xmlns:v="urn:schemas-microsoft-com:vml" xmlns:wp14="http://schemas.microsoft.com/office/word/2010/wordprocessingDrawing" xmlns:wp="http://schemas.openxmlformats.org/drawingml/2006/wordprocessingDrawing" xmlns:w10="urn:schemas-microsoft-com:office:word" xmlns:w="http://schemas.openxmlformats.org/wordprocessingml/2006/main" xmlns:w14="http://schemas.microsoft.com/office/word/2010/wordml" xmlns:w15="http://schemas.microsoft.com/office/word/2012/wordml" xmlns:w16cex="http://schemas.microsoft.com/office/word/2018/wordml/cex" xmlns:w16cid="http://schemas.microsoft.com/office/word/2016/wordml/cid" xmlns:w16="http://schemas.microsoft.com/office/word/2018/wordml" xmlns:w16du="http://schemas.microsoft.com/office/word/2023/wordml/word16du" xmlns:w16sdtdh="http://schemas.microsoft.com/office/word/2020/wordml/sdtdatahash" xmlns:w16sdtfl="http://schemas.microsoft.com/office/word/2024/wordml/sdtformatlock" xmlns:w16se="http://schemas.microsoft.com/office/word/2015/wordml/symex" xmlns:wpg="http://schemas.microsoft.com/office/word/2010/wordprocessingGroup" xmlns:wpi="http://schemas.microsoft.com/office/word/2010/wordprocessingInk" xmlns:wne="http://schemas.microsoft.com/office/word/2006/wordml" xmlns:wps="http://schemas.microsoft.com/office/word/2010/wordprocessingShape" mc:Ignorable="w14 w15 w16se w16cid w16 w16cex w16sdtdh w16sdtfl w16du wp14">
   <w:footnote w:type="separator" w:id="-1">
     <w:p>
       <w:r>
@@ -2340,7 +2383,7 @@
 </file>
 
 <file path=word/numbering.xml><?xml version="1.0" encoding="utf-8"?>
-<w:numbering xmlns:wpc="http://schemas.microsoft.com/office/word/2010/wordprocessingCanvas" xmlns:cx="http://schemas.microsoft.com/office/drawing/2014/chartex" xmlns:cx1="http://schemas.microsoft.com/office/drawing/2015/9/8/chartex" xmlns:cx2="http://schemas.microsoft.com/office/drawing/2015/10/21/chartex" xmlns:cx3="http://schemas.microsoft.com/office/drawing/2016/5/9/chartex" xmlns:cx4="http://schemas.microsoft.com/office/drawing/2016/5/10/chartex" xmlns:cx5="http://schemas.microsoft.com/office/drawing/2016/5/11/chartex" xmlns:cx6="http://schemas.microsoft.com/office/drawing/2016/5/12/chartex" xmlns:cx7="http://schemas.microsoft.com/office/drawing/2016/5/13/chartex" xmlns:cx8="http://schemas.microsoft.com/office/drawing/2016/5/14/chartex" xmlns:mc="http://schemas.openxmlformats.org/markup-compatibility/2006" xmlns:aink="http://schemas.microsoft.com/office/drawing/2016/ink" xmlns:am3d="http://schemas.microsoft.com/office/drawing/2017/model3d" xmlns:o="urn:schemas-microsoft-com:office:office" xmlns:oel="http://schemas.microsoft.com/office/2019/extlst" xmlns:r="http://schemas.openxmlformats.org/officeDocument/2006/relationships" xmlns:m="http://schemas.openxmlformats.org/officeDocument/2006/math" xmlns:v="urn:schemas-microsoft-com:vml" xmlns:wp14="http://schemas.microsoft.com/office/word/2010/wordprocessingDrawing" xmlns:wp="http://schemas.openxmlformats.org/drawingml/2006/wordprocessingDrawing" xmlns:w10="urn:schemas-microsoft-com:office:word" xmlns:w="http://schemas.openxmlformats.org/wordprocessingml/2006/main" xmlns:w14="http://schemas.microsoft.com/office/word/2010/wordml" xmlns:w15="http://schemas.microsoft.com/office/word/2012/wordml" xmlns:w16cex="http://schemas.microsoft.com/office/word/2018/wordml/cex" xmlns:w16cid="http://schemas.microsoft.com/office/word/2016/wordml/cid" xmlns:w16="http://schemas.microsoft.com/office/word/2018/wordml" xmlns:w16sdtdh="http://schemas.microsoft.com/office/word/2020/wordml/sdtdatahash" xmlns:w16se="http://schemas.microsoft.com/office/word/2015/wordml/symex" xmlns:wpg="http://schemas.microsoft.com/office/word/2010/wordprocessingGroup" xmlns:wpi="http://schemas.microsoft.com/office/word/2010/wordprocessingInk" xmlns:wne="http://schemas.microsoft.com/office/word/2006/wordml" xmlns:wps="http://schemas.microsoft.com/office/word/2010/wordprocessingShape" mc:Ignorable="w14 w15 w16se w16cid w16 w16cex w16sdtdh wp14">
+<w:numbering xmlns:wpc="http://schemas.microsoft.com/office/word/2010/wordprocessingCanvas" xmlns:cx="http://schemas.microsoft.com/office/drawing/2014/chartex" xmlns:cx1="http://schemas.microsoft.com/office/drawing/2015/9/8/chartex" xmlns:cx2="http://schemas.microsoft.com/office/drawing/2015/10/21/chartex" xmlns:cx3="http://schemas.microsoft.com/office/drawing/2016/5/9/chartex" xmlns:cx4="http://schemas.microsoft.com/office/drawing/2016/5/10/chartex" xmlns:cx5="http://schemas.microsoft.com/office/drawing/2016/5/11/chartex" xmlns:cx6="http://schemas.microsoft.com/office/drawing/2016/5/12/chartex" xmlns:cx7="http://schemas.microsoft.com/office/drawing/2016/5/13/chartex" xmlns:cx8="http://schemas.microsoft.com/office/drawing/2016/5/14/chartex" xmlns:mc="http://schemas.openxmlformats.org/markup-compatibility/2006" xmlns:aink="http://schemas.microsoft.com/office/drawing/2016/ink" xmlns:am3d="http://schemas.microsoft.com/office/drawing/2017/model3d" xmlns:o="urn:schemas-microsoft-com:office:office" xmlns:oel="http://schemas.microsoft.com/office/2019/extlst" xmlns:r="http://schemas.openxmlformats.org/officeDocument/2006/relationships" xmlns:m="http://schemas.openxmlformats.org/officeDocument/2006/math" xmlns:v="urn:schemas-microsoft-com:vml" xmlns:wp14="http://schemas.microsoft.com/office/word/2010/wordprocessingDrawing" xmlns:wp="http://schemas.openxmlformats.org/drawingml/2006/wordprocessingDrawing" xmlns:w10="urn:schemas-microsoft-com:office:word" xmlns:w="http://schemas.openxmlformats.org/wordprocessingml/2006/main" xmlns:w14="http://schemas.microsoft.com/office/word/2010/wordml" xmlns:w15="http://schemas.microsoft.com/office/word/2012/wordml" xmlns:w16cex="http://schemas.microsoft.com/office/word/2018/wordml/cex" xmlns:w16cid="http://schemas.microsoft.com/office/word/2016/wordml/cid" xmlns:w16="http://schemas.microsoft.com/office/word/2018/wordml" xmlns:w16du="http://schemas.microsoft.com/office/word/2023/wordml/word16du" xmlns:w16sdtdh="http://schemas.microsoft.com/office/word/2020/wordml/sdtdatahash" xmlns:w16sdtfl="http://schemas.microsoft.com/office/word/2024/wordml/sdtformatlock" xmlns:w16se="http://schemas.microsoft.com/office/word/2015/wordml/symex" xmlns:wpg="http://schemas.microsoft.com/office/word/2010/wordprocessingGroup" xmlns:wpi="http://schemas.microsoft.com/office/word/2010/wordprocessingInk" xmlns:wne="http://schemas.microsoft.com/office/word/2006/wordml" xmlns:wps="http://schemas.microsoft.com/office/word/2010/wordprocessingShape" mc:Ignorable="w14 w15 w16se w16cid w16 w16cex w16sdtdh w16sdtfl w16du wp14">
   <w:abstractNum w:abstractNumId="0" w15:restartNumberingAfterBreak="0">
     <w:nsid w:val="073C3616"/>
     <w:multiLevelType w:val="hybridMultilevel"/>
@@ -4148,7 +4191,7 @@
 </file>
 
 <file path=word/styles.xml><?xml version="1.0" encoding="utf-8"?>
-<w:styles xmlns:mc="http://schemas.openxmlformats.org/markup-compatibility/2006" xmlns:r="http://schemas.openxmlformats.org/officeDocument/2006/relationships" xmlns:w="http://schemas.openxmlformats.org/wordprocessingml/2006/main" xmlns:w14="http://schemas.microsoft.com/office/word/2010/wordml" xmlns:w15="http://schemas.microsoft.com/office/word/2012/wordml" xmlns:w16cex="http://schemas.microsoft.com/office/word/2018/wordml/cex" xmlns:w16cid="http://schemas.microsoft.com/office/word/2016/wordml/cid" xmlns:w16="http://schemas.microsoft.com/office/word/2018/wordml" xmlns:w16sdtdh="http://schemas.microsoft.com/office/word/2020/wordml/sdtdatahash" xmlns:w16se="http://schemas.microsoft.com/office/word/2015/wordml/symex" mc:Ignorable="w14 w15 w16se w16cid w16 w16cex w16sdtdh">
+<w:styles xmlns:mc="http://schemas.openxmlformats.org/markup-compatibility/2006" xmlns:r="http://schemas.openxmlformats.org/officeDocument/2006/relationships" xmlns:w="http://schemas.openxmlformats.org/wordprocessingml/2006/main" xmlns:w14="http://schemas.microsoft.com/office/word/2010/wordml" xmlns:w15="http://schemas.microsoft.com/office/word/2012/wordml" xmlns:w16cex="http://schemas.microsoft.com/office/word/2018/wordml/cex" xmlns:w16cid="http://schemas.microsoft.com/office/word/2016/wordml/cid" xmlns:w16="http://schemas.microsoft.com/office/word/2018/wordml" xmlns:w16du="http://schemas.microsoft.com/office/word/2023/wordml/word16du" xmlns:w16sdtdh="http://schemas.microsoft.com/office/word/2020/wordml/sdtdatahash" xmlns:w16sdtfl="http://schemas.microsoft.com/office/word/2024/wordml/sdtformatlock" xmlns:w16se="http://schemas.microsoft.com/office/word/2015/wordml/symex" mc:Ignorable="w14 w15 w16se w16cid w16 w16cex w16sdtdh w16sdtfl w16du">
   <w:docDefaults>
     <w:rPrDefault>
       <w:rPr>

</xml_diff>

<commit_message>
update example-question-bank.docx for parity with main question bank
</commit_message>
<xml_diff>
--- a/src/resources/example-question-bank.docx
+++ b/src/resources/example-question-bank.docx
@@ -2,7 +2,7 @@
 <file path=word/document.xml><?xml version="1.0" encoding="utf-8"?>
 <w:document xmlns:wpc="http://schemas.microsoft.com/office/word/2010/wordprocessingCanvas" xmlns:cx="http://schemas.microsoft.com/office/drawing/2014/chartex" xmlns:cx1="http://schemas.microsoft.com/office/drawing/2015/9/8/chartex" xmlns:cx2="http://schemas.microsoft.com/office/drawing/2015/10/21/chartex" xmlns:cx3="http://schemas.microsoft.com/office/drawing/2016/5/9/chartex" xmlns:cx4="http://schemas.microsoft.com/office/drawing/2016/5/10/chartex" xmlns:cx5="http://schemas.microsoft.com/office/drawing/2016/5/11/chartex" xmlns:cx6="http://schemas.microsoft.com/office/drawing/2016/5/12/chartex" xmlns:cx7="http://schemas.microsoft.com/office/drawing/2016/5/13/chartex" xmlns:cx8="http://schemas.microsoft.com/office/drawing/2016/5/14/chartex" xmlns:mc="http://schemas.openxmlformats.org/markup-compatibility/2006" xmlns:aink="http://schemas.microsoft.com/office/drawing/2016/ink" xmlns:am3d="http://schemas.microsoft.com/office/drawing/2017/model3d" xmlns:o="urn:schemas-microsoft-com:office:office" xmlns:oel="http://schemas.microsoft.com/office/2019/extlst" xmlns:r="http://schemas.openxmlformats.org/officeDocument/2006/relationships" xmlns:m="http://schemas.openxmlformats.org/officeDocument/2006/math" xmlns:v="urn:schemas-microsoft-com:vml" xmlns:wp14="http://schemas.microsoft.com/office/word/2010/wordprocessingDrawing" xmlns:wp="http://schemas.openxmlformats.org/drawingml/2006/wordprocessingDrawing" xmlns:w10="urn:schemas-microsoft-com:office:word" xmlns:w="http://schemas.openxmlformats.org/wordprocessingml/2006/main" xmlns:w14="http://schemas.microsoft.com/office/word/2010/wordml" xmlns:w15="http://schemas.microsoft.com/office/word/2012/wordml" xmlns:w16cex="http://schemas.microsoft.com/office/word/2018/wordml/cex" xmlns:w16cid="http://schemas.microsoft.com/office/word/2016/wordml/cid" xmlns:w16="http://schemas.microsoft.com/office/word/2018/wordml" xmlns:w16du="http://schemas.microsoft.com/office/word/2023/wordml/word16du" xmlns:w16sdtdh="http://schemas.microsoft.com/office/word/2020/wordml/sdtdatahash" xmlns:w16sdtfl="http://schemas.microsoft.com/office/word/2024/wordml/sdtformatlock" xmlns:w16se="http://schemas.microsoft.com/office/word/2015/wordml/symex" xmlns:wpg="http://schemas.microsoft.com/office/word/2010/wordprocessingGroup" xmlns:wpi="http://schemas.microsoft.com/office/word/2010/wordprocessingInk" xmlns:wne="http://schemas.microsoft.com/office/word/2006/wordml" xmlns:wps="http://schemas.microsoft.com/office/word/2010/wordprocessingShape" mc:Ignorable="w14 w15 w16se w16cid w16 w16cex w16sdtdh w16sdtfl w16du wp14">
   <w:body>
-    <w:bookmarkStart w:id="0" w:name="_Toc190824819" w:displacedByCustomXml="next"/>
+    <w:bookmarkStart w:id="0" w:name="_Toc190862012" w:displacedByCustomXml="next"/>
     <w:sdt>
       <w:sdtPr>
         <w:rPr>
@@ -75,7 +75,7 @@
             </w:rPr>
             <w:fldChar w:fldCharType="separate"/>
           </w:r>
-          <w:hyperlink w:anchor="_Toc190824819" w:history="1">
+          <w:hyperlink w:anchor="_Toc190862012" w:history="1">
             <w:r>
               <w:rPr>
                 <w:rStyle w:val="Hyperlink"/>
@@ -102,7 +102,7 @@
                 <w:noProof/>
                 <w:webHidden/>
               </w:rPr>
-              <w:instrText xml:space="preserve"> PAGEREF _Toc190824819 \h </w:instrText>
+              <w:instrText xml:space="preserve"> PAGEREF _Toc190862012 \h </w:instrText>
             </w:r>
             <w:r>
               <w:rPr>
@@ -149,7 +149,7 @@
               <w:lang w:eastAsia="en-GB"/>
             </w:rPr>
           </w:pPr>
-          <w:hyperlink w:anchor="_Toc190824820" w:history="1">
+          <w:hyperlink w:anchor="_Toc190862013" w:history="1">
             <w:r>
               <w:rPr>
                 <w:rStyle w:val="Hyperlink"/>
@@ -176,7 +176,7 @@
                 <w:noProof/>
                 <w:webHidden/>
               </w:rPr>
-              <w:instrText xml:space="preserve"> PAGEREF _Toc190824820 \h </w:instrText>
+              <w:instrText xml:space="preserve"> PAGEREF _Toc190862013 \h </w:instrText>
             </w:r>
             <w:r>
               <w:rPr>
@@ -223,7 +223,7 @@
               <w:lang w:eastAsia="en-GB"/>
             </w:rPr>
           </w:pPr>
-          <w:hyperlink w:anchor="_Toc190824821" w:history="1">
+          <w:hyperlink w:anchor="_Toc190862014" w:history="1">
             <w:r>
               <w:rPr>
                 <w:rStyle w:val="Hyperlink"/>
@@ -250,7 +250,7 @@
                 <w:noProof/>
                 <w:webHidden/>
               </w:rPr>
-              <w:instrText xml:space="preserve"> PAGEREF _Toc190824821 \h </w:instrText>
+              <w:instrText xml:space="preserve"> PAGEREF _Toc190862014 \h </w:instrText>
             </w:r>
             <w:r>
               <w:rPr>
@@ -295,7 +295,7 @@
               <w:lang w:eastAsia="en-GB"/>
             </w:rPr>
           </w:pPr>
-          <w:hyperlink w:anchor="_Toc190824822" w:history="1">
+          <w:hyperlink w:anchor="_Toc190862015" w:history="1">
             <w:r>
               <w:rPr>
                 <w:rStyle w:val="Hyperlink"/>
@@ -322,7 +322,7 @@
                 <w:noProof/>
                 <w:webHidden/>
               </w:rPr>
-              <w:instrText xml:space="preserve"> PAGEREF _Toc190824822 \h </w:instrText>
+              <w:instrText xml:space="preserve"> PAGEREF _Toc190862015 \h </w:instrText>
             </w:r>
             <w:r>
               <w:rPr>
@@ -369,7 +369,7 @@
               <w:lang w:eastAsia="en-GB"/>
             </w:rPr>
           </w:pPr>
-          <w:hyperlink w:anchor="_Toc190824823" w:history="1">
+          <w:hyperlink w:anchor="_Toc190862016" w:history="1">
             <w:r>
               <w:rPr>
                 <w:rStyle w:val="Hyperlink"/>
@@ -396,7 +396,7 @@
                 <w:noProof/>
                 <w:webHidden/>
               </w:rPr>
-              <w:instrText xml:space="preserve"> PAGEREF _Toc190824823 \h </w:instrText>
+              <w:instrText xml:space="preserve"> PAGEREF _Toc190862016 \h </w:instrText>
             </w:r>
             <w:r>
               <w:rPr>
@@ -441,7 +441,7 @@
               <w:lang w:eastAsia="en-GB"/>
             </w:rPr>
           </w:pPr>
-          <w:hyperlink w:anchor="_Toc190824824" w:history="1">
+          <w:hyperlink w:anchor="_Toc190862017" w:history="1">
             <w:r>
               <w:rPr>
                 <w:rStyle w:val="Hyperlink"/>
@@ -468,7 +468,7 @@
                 <w:noProof/>
                 <w:webHidden/>
               </w:rPr>
-              <w:instrText xml:space="preserve"> PAGEREF _Toc190824824 \h </w:instrText>
+              <w:instrText xml:space="preserve"> PAGEREF _Toc190862017 \h </w:instrText>
             </w:r>
             <w:r>
               <w:rPr>
@@ -515,7 +515,7 @@
               <w:lang w:eastAsia="en-GB"/>
             </w:rPr>
           </w:pPr>
-          <w:hyperlink w:anchor="_Toc190824825" w:history="1">
+          <w:hyperlink w:anchor="_Toc190862018" w:history="1">
             <w:r>
               <w:rPr>
                 <w:rStyle w:val="Hyperlink"/>
@@ -542,7 +542,7 @@
                 <w:noProof/>
                 <w:webHidden/>
               </w:rPr>
-              <w:instrText xml:space="preserve"> PAGEREF _Toc190824825 \h </w:instrText>
+              <w:instrText xml:space="preserve"> PAGEREF _Toc190862018 \h </w:instrText>
             </w:r>
             <w:r>
               <w:rPr>
@@ -587,7 +587,7 @@
               <w:lang w:eastAsia="en-GB"/>
             </w:rPr>
           </w:pPr>
-          <w:hyperlink w:anchor="_Toc190824826" w:history="1">
+          <w:hyperlink w:anchor="_Toc190862019" w:history="1">
             <w:r>
               <w:rPr>
                 <w:rStyle w:val="Hyperlink"/>
@@ -614,7 +614,7 @@
                 <w:noProof/>
                 <w:webHidden/>
               </w:rPr>
-              <w:instrText xml:space="preserve"> PAGEREF _Toc190824826 \h </w:instrText>
+              <w:instrText xml:space="preserve"> PAGEREF _Toc190862019 \h </w:instrText>
             </w:r>
             <w:r>
               <w:rPr>
@@ -661,7 +661,7 @@
               <w:lang w:eastAsia="en-GB"/>
             </w:rPr>
           </w:pPr>
-          <w:hyperlink w:anchor="_Toc190824827" w:history="1">
+          <w:hyperlink w:anchor="_Toc190862020" w:history="1">
             <w:r>
               <w:rPr>
                 <w:rStyle w:val="Hyperlink"/>
@@ -688,7 +688,7 @@
                 <w:noProof/>
                 <w:webHidden/>
               </w:rPr>
-              <w:instrText xml:space="preserve"> PAGEREF _Toc190824827 \h </w:instrText>
+              <w:instrText xml:space="preserve"> PAGEREF _Toc190862020 \h </w:instrText>
             </w:r>
             <w:r>
               <w:rPr>
@@ -735,7 +735,7 @@
               <w:lang w:eastAsia="en-GB"/>
             </w:rPr>
           </w:pPr>
-          <w:hyperlink w:anchor="_Toc190824828" w:history="1">
+          <w:hyperlink w:anchor="_Toc190862021" w:history="1">
             <w:r>
               <w:rPr>
                 <w:rStyle w:val="Hyperlink"/>
@@ -762,7 +762,7 @@
                 <w:noProof/>
                 <w:webHidden/>
               </w:rPr>
-              <w:instrText xml:space="preserve"> PAGEREF _Toc190824828 \h </w:instrText>
+              <w:instrText xml:space="preserve"> PAGEREF _Toc190862021 \h </w:instrText>
             </w:r>
             <w:r>
               <w:rPr>
@@ -807,7 +807,7 @@
               <w:lang w:eastAsia="en-GB"/>
             </w:rPr>
           </w:pPr>
-          <w:hyperlink w:anchor="_Toc190824829" w:history="1">
+          <w:hyperlink w:anchor="_Toc190862022" w:history="1">
             <w:r>
               <w:rPr>
                 <w:rStyle w:val="Hyperlink"/>
@@ -835,7 +835,7 @@
                 <w:noProof/>
                 <w:webHidden/>
               </w:rPr>
-              <w:instrText xml:space="preserve"> PAGEREF _Toc190824829 \h </w:instrText>
+              <w:instrText xml:space="preserve"> PAGEREF _Toc190862022 \h </w:instrText>
             </w:r>
             <w:r>
               <w:rPr>
@@ -880,7 +880,7 @@
               <w:lang w:eastAsia="en-GB"/>
             </w:rPr>
           </w:pPr>
-          <w:hyperlink w:anchor="_Toc190824830" w:history="1">
+          <w:hyperlink w:anchor="_Toc190862023" w:history="1">
             <w:r>
               <w:rPr>
                 <w:rStyle w:val="Hyperlink"/>
@@ -907,7 +907,7 @@
                 <w:noProof/>
                 <w:webHidden/>
               </w:rPr>
-              <w:instrText xml:space="preserve"> PAGEREF _Toc190824830 \h </w:instrText>
+              <w:instrText xml:space="preserve"> PAGEREF _Toc190862023 \h </w:instrText>
             </w:r>
             <w:r>
               <w:rPr>
@@ -954,7 +954,7 @@
               <w:lang w:eastAsia="en-GB"/>
             </w:rPr>
           </w:pPr>
-          <w:hyperlink w:anchor="_Toc190824831" w:history="1">
+          <w:hyperlink w:anchor="_Toc190862024" w:history="1">
             <w:r>
               <w:rPr>
                 <w:rStyle w:val="Hyperlink"/>
@@ -981,7 +981,7 @@
                 <w:noProof/>
                 <w:webHidden/>
               </w:rPr>
-              <w:instrText xml:space="preserve"> PAGEREF _Toc190824831 \h </w:instrText>
+              <w:instrText xml:space="preserve"> PAGEREF _Toc190862024 \h </w:instrText>
             </w:r>
             <w:r>
               <w:rPr>
@@ -1026,7 +1026,7 @@
               <w:lang w:eastAsia="en-GB"/>
             </w:rPr>
           </w:pPr>
-          <w:hyperlink w:anchor="_Toc190824832" w:history="1">
+          <w:hyperlink w:anchor="_Toc190862025" w:history="1">
             <w:r>
               <w:rPr>
                 <w:rStyle w:val="Hyperlink"/>
@@ -1053,7 +1053,7 @@
                 <w:noProof/>
                 <w:webHidden/>
               </w:rPr>
-              <w:instrText xml:space="preserve"> PAGEREF _Toc190824832 \h </w:instrText>
+              <w:instrText xml:space="preserve"> PAGEREF _Toc190862025 \h </w:instrText>
             </w:r>
             <w:r>
               <w:rPr>
@@ -1098,7 +1098,7 @@
               <w:lang w:eastAsia="en-GB"/>
             </w:rPr>
           </w:pPr>
-          <w:hyperlink w:anchor="_Toc190824833" w:history="1">
+          <w:hyperlink w:anchor="_Toc190862026" w:history="1">
             <w:r>
               <w:rPr>
                 <w:rStyle w:val="Hyperlink"/>
@@ -1125,7 +1125,7 @@
                 <w:noProof/>
                 <w:webHidden/>
               </w:rPr>
-              <w:instrText xml:space="preserve"> PAGEREF _Toc190824833 \h </w:instrText>
+              <w:instrText xml:space="preserve"> PAGEREF _Toc190862026 \h </w:instrText>
             </w:r>
             <w:r>
               <w:rPr>
@@ -1172,7 +1172,7 @@
               <w:lang w:eastAsia="en-GB"/>
             </w:rPr>
           </w:pPr>
-          <w:hyperlink w:anchor="_Toc190824834" w:history="1">
+          <w:hyperlink w:anchor="_Toc190862027" w:history="1">
             <w:r>
               <w:rPr>
                 <w:rStyle w:val="Hyperlink"/>
@@ -1199,7 +1199,7 @@
                 <w:noProof/>
                 <w:webHidden/>
               </w:rPr>
-              <w:instrText xml:space="preserve"> PAGEREF _Toc190824834 \h </w:instrText>
+              <w:instrText xml:space="preserve"> PAGEREF _Toc190862027 \h </w:instrText>
             </w:r>
             <w:r>
               <w:rPr>
@@ -1244,7 +1244,7 @@
               <w:lang w:eastAsia="en-GB"/>
             </w:rPr>
           </w:pPr>
-          <w:hyperlink w:anchor="_Toc190824835" w:history="1">
+          <w:hyperlink w:anchor="_Toc190862028" w:history="1">
             <w:r>
               <w:rPr>
                 <w:rStyle w:val="Hyperlink"/>
@@ -1271,7 +1271,7 @@
                 <w:noProof/>
                 <w:webHidden/>
               </w:rPr>
-              <w:instrText xml:space="preserve"> PAGEREF _Toc190824835 \h </w:instrText>
+              <w:instrText xml:space="preserve"> PAGEREF _Toc190862028 \h </w:instrText>
             </w:r>
             <w:r>
               <w:rPr>
@@ -1316,7 +1316,7 @@
               <w:lang w:eastAsia="en-GB"/>
             </w:rPr>
           </w:pPr>
-          <w:hyperlink w:anchor="_Toc190824836" w:history="1">
+          <w:hyperlink w:anchor="_Toc190862029" w:history="1">
             <w:r>
               <w:rPr>
                 <w:rStyle w:val="Hyperlink"/>
@@ -1343,7 +1343,7 @@
                 <w:noProof/>
                 <w:webHidden/>
               </w:rPr>
-              <w:instrText xml:space="preserve"> PAGEREF _Toc190824836 \h </w:instrText>
+              <w:instrText xml:space="preserve"> PAGEREF _Toc190862029 \h </w:instrText>
             </w:r>
             <w:r>
               <w:rPr>
@@ -1401,7 +1401,7 @@
       <w:pPr>
         <w:pStyle w:val="Heading1"/>
       </w:pPr>
-      <w:bookmarkStart w:id="1" w:name="_Toc190824820"/>
+      <w:bookmarkStart w:id="1" w:name="_Toc190862013"/>
       <w:r>
         <w:lastRenderedPageBreak/>
         <w:t>Prioritisation of Clinical Situations</w:t>
@@ -1413,7 +1413,7 @@
         <w:pStyle w:val="Heading2"/>
       </w:pPr>
       <w:bookmarkStart w:id="2" w:name="_Toc167294770"/>
-      <w:bookmarkStart w:id="3" w:name="_Toc190824821"/>
+      <w:bookmarkStart w:id="3" w:name="_Toc190862014"/>
       <w:r>
         <w:t>Prioritisation of Clinical Situations 1</w:t>
       </w:r>
@@ -1486,7 +1486,7 @@
         <w:pStyle w:val="Heading3"/>
       </w:pPr>
       <w:bookmarkStart w:id="4" w:name="_Toc167294771"/>
-      <w:bookmarkStart w:id="5" w:name="_Toc190824822"/>
+      <w:bookmarkStart w:id="5" w:name="_Toc190862015"/>
       <w:r>
         <w:t>Answer</w:t>
       </w:r>
@@ -1579,7 +1579,7 @@
         <w:pStyle w:val="Heading2"/>
       </w:pPr>
       <w:bookmarkStart w:id="6" w:name="_Toc167294772"/>
-      <w:bookmarkStart w:id="7" w:name="_Toc190824823"/>
+      <w:bookmarkStart w:id="7" w:name="_Toc190862016"/>
       <w:r>
         <w:lastRenderedPageBreak/>
         <w:t>Prioritisation of Clinical Situations 2</w:t>
@@ -1653,7 +1653,7 @@
         <w:pStyle w:val="Heading3"/>
       </w:pPr>
       <w:bookmarkStart w:id="8" w:name="_Toc167294773"/>
-      <w:bookmarkStart w:id="9" w:name="_Toc190824824"/>
+      <w:bookmarkStart w:id="9" w:name="_Toc190862017"/>
       <w:r>
         <w:t>Answer</w:t>
       </w:r>
@@ -1752,7 +1752,7 @@
         <w:pStyle w:val="Heading2"/>
       </w:pPr>
       <w:bookmarkStart w:id="10" w:name="_Toc167294774"/>
-      <w:bookmarkStart w:id="11" w:name="_Toc190824825"/>
+      <w:bookmarkStart w:id="11" w:name="_Toc190862018"/>
       <w:r>
         <w:lastRenderedPageBreak/>
         <w:t>Prioritisation of Clinical Situations 3</w:t>
@@ -1834,7 +1834,7 @@
         <w:pStyle w:val="Heading3"/>
       </w:pPr>
       <w:bookmarkStart w:id="12" w:name="_Toc167294775"/>
-      <w:bookmarkStart w:id="13" w:name="_Toc190824826"/>
+      <w:bookmarkStart w:id="13" w:name="_Toc190862019"/>
       <w:r>
         <w:t>Answer</w:t>
       </w:r>
@@ -1934,7 +1934,7 @@
       <w:pPr>
         <w:pStyle w:val="Heading1"/>
       </w:pPr>
-      <w:bookmarkStart w:id="14" w:name="_Toc190824827"/>
+      <w:bookmarkStart w:id="14" w:name="_Toc190862020"/>
       <w:r>
         <w:lastRenderedPageBreak/>
         <w:t>Specialty Skills</w:t>
@@ -1945,7 +1945,7 @@
       <w:pPr>
         <w:pStyle w:val="Heading2"/>
       </w:pPr>
-      <w:bookmarkStart w:id="15" w:name="_Toc190824828"/>
+      <w:bookmarkStart w:id="15" w:name="_Toc190862021"/>
       <w:r>
         <w:t>Have you ever been in a situation where you felt out of your depth clinically and how did you handle it?</w:t>
       </w:r>
@@ -1972,7 +1972,7 @@
           <w:shd w:val="clear" w:color="auto" w:fill="FBFCFE"/>
         </w:rPr>
       </w:pPr>
-      <w:bookmarkStart w:id="16" w:name="_Toc190824829"/>
+      <w:bookmarkStart w:id="16" w:name="_Toc190862022"/>
       <w:r>
         <w:rPr>
           <w:shd w:val="clear" w:color="auto" w:fill="FBFCFE"/>
@@ -2019,7 +2019,7 @@
       <w:pPr>
         <w:pStyle w:val="Heading3"/>
       </w:pPr>
-      <w:bookmarkStart w:id="17" w:name="_Toc190824830"/>
+      <w:bookmarkStart w:id="17" w:name="_Toc190862023"/>
       <w:r>
         <w:t>Rationale</w:t>
       </w:r>
@@ -2039,7 +2039,7 @@
       <w:pPr>
         <w:pStyle w:val="Heading2"/>
       </w:pPr>
-      <w:bookmarkStart w:id="18" w:name="_Toc190824831"/>
+      <w:bookmarkStart w:id="18" w:name="_Toc190862024"/>
       <w:r>
         <w:lastRenderedPageBreak/>
         <w:t>Can you give an example of when you worked effectively in a multidisciplinary team to improve patient care?</w:t>
@@ -2064,7 +2064,7 @@
       <w:pPr>
         <w:pStyle w:val="Heading3"/>
       </w:pPr>
-      <w:bookmarkStart w:id="19" w:name="_Toc190824832"/>
+      <w:bookmarkStart w:id="19" w:name="_Toc190862025"/>
       <w:r>
         <w:t>Answer</w:t>
       </w:r>
@@ -2116,7 +2116,7 @@
       <w:pPr>
         <w:pStyle w:val="Heading3"/>
       </w:pPr>
-      <w:bookmarkStart w:id="20" w:name="_Toc190824833"/>
+      <w:bookmarkStart w:id="20" w:name="_Toc190862026"/>
       <w:r>
         <w:t>Rationale</w:t>
       </w:r>
@@ -2136,7 +2136,8 @@
       <w:pPr>
         <w:pStyle w:val="Heading2"/>
       </w:pPr>
-      <w:bookmarkStart w:id="21" w:name="_Toc190824834"/>
+      <w:bookmarkStart w:id="21" w:name="_Toc190861905"/>
+      <w:bookmarkStart w:id="22" w:name="_Toc190862027"/>
       <w:r>
         <w:lastRenderedPageBreak/>
         <w:t>“</w:t>
@@ -2148,13 +2149,14 @@
         <w:t>”</w:t>
       </w:r>
       <w:bookmarkEnd w:id="21"/>
+      <w:bookmarkEnd w:id="22"/>
     </w:p>
     <w:p>
       <w:pPr>
         <w:pStyle w:val="Subtitle"/>
       </w:pPr>
       <w:r>
-        <w:t>[48]: 3 Minutes</w:t>
+        <w:t>[48]: Past Question / 3 Minutes</w:t>
       </w:r>
     </w:p>
     <w:p>
@@ -2166,11 +2168,15 @@
       <w:pPr>
         <w:pStyle w:val="Heading3"/>
       </w:pPr>
-      <w:bookmarkStart w:id="22" w:name="_Toc190824835"/>
+      <w:bookmarkStart w:id="23" w:name="_Toc167226229"/>
+      <w:bookmarkStart w:id="24" w:name="_Toc190861906"/>
+      <w:bookmarkStart w:id="25" w:name="_Toc190862028"/>
       <w:r>
         <w:t>Answer</w:t>
       </w:r>
-      <w:bookmarkEnd w:id="22"/>
+      <w:bookmarkEnd w:id="23"/>
+      <w:bookmarkEnd w:id="24"/>
+      <w:bookmarkEnd w:id="25"/>
     </w:p>
     <w:p>
       <w:r>
@@ -2204,11 +2210,15 @@
       <w:pPr>
         <w:pStyle w:val="Heading3"/>
       </w:pPr>
-      <w:bookmarkStart w:id="23" w:name="_Toc190824836"/>
+      <w:bookmarkStart w:id="26" w:name="_Toc167226230"/>
+      <w:bookmarkStart w:id="27" w:name="_Toc190861907"/>
+      <w:bookmarkStart w:id="28" w:name="_Toc190862029"/>
       <w:r>
         <w:t>Rationale</w:t>
       </w:r>
-      <w:bookmarkEnd w:id="23"/>
+      <w:bookmarkEnd w:id="26"/>
+      <w:bookmarkEnd w:id="27"/>
+      <w:bookmarkEnd w:id="28"/>
     </w:p>
     <w:p>
       <w:r>

</xml_diff>